<commit_message>
Update signoff sheet for new chap 6 and fix typo in chap 6
</commit_message>
<xml_diff>
--- a/labmanual/English/WW101-06-Sockets-TLS.docx
+++ b/labmanual/English/WW101-06-Sockets-TLS.docx
@@ -11567,7 +11567,7 @@
             </mc:Choice>
             <mc:Fallback>
               <w:pict>
-                <v:roundrect w14:anchorId="08992D5F" id="Rectangle: Rounded Corners 16" o:spid="_x0000_s1026" style="position:absolute;margin-left:447pt;margin-top:21.55pt;width:18.75pt;height:15.5pt;z-index:251581440;visibility:visible;mso-wrap-style:square;mso-height-percent:0;mso-wrap-distance-left:9pt;mso-wrap-distance-top:0;mso-wrap-distance-right:9pt;mso-wrap-distance-bottom:0;mso-position-horizontal:absolute;mso-position-horizontal-relative:text;mso-position-vertical:absolute;mso-position-vertical-relative:text;mso-height-percent:0;mso-height-relative:margin;v-text-anchor:middle" arcsize="10923f" o:gfxdata="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" filled="f" strokecolor="red" strokeweight="3pt">
+                <v:roundrect w14:anchorId="4179C283" id="Rectangle: Rounded Corners 16" o:spid="_x0000_s1026" style="position:absolute;margin-left:447pt;margin-top:21.55pt;width:18.75pt;height:15.5pt;z-index:251581440;visibility:visible;mso-wrap-style:square;mso-height-percent:0;mso-wrap-distance-left:9pt;mso-wrap-distance-top:0;mso-wrap-distance-right:9pt;mso-wrap-distance-bottom:0;mso-position-horizontal:absolute;mso-position-horizontal-relative:text;mso-position-vertical:absolute;mso-position-vertical-relative:text;mso-height-percent:0;mso-height-relative:margin;v-text-anchor:middle" arcsize="10923f" o:gfxdata="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" filled="f" strokecolor="red" strokeweight="3pt">
                   <v:stroke joinstyle="miter"/>
                 </v:roundrect>
               </w:pict>
@@ -11743,7 +11743,7 @@
             </mc:Choice>
             <mc:Fallback>
               <w:pict>
-                <v:roundrect w14:anchorId="1369A798" id="Rectangle: Rounded Corners 17" o:spid="_x0000_s1026" style="position:absolute;margin-left:408pt;margin-top:132.85pt;width:42pt;height:14.5pt;z-index:251585536;visibility:visible;mso-wrap-style:square;mso-width-percent:0;mso-height-percent:0;mso-wrap-distance-left:9pt;mso-wrap-distance-top:0;mso-wrap-distance-right:9pt;mso-wrap-distance-bottom:0;mso-position-horizontal:absolute;mso-position-horizontal-relative:text;mso-position-vertical:absolute;mso-position-vertical-relative:text;mso-width-percent:0;mso-height-percent:0;mso-width-relative:margin;mso-height-relative:margin;v-text-anchor:middle" arcsize="10923f" o:gfxdata="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" filled="f" strokecolor="red" strokeweight="3pt">
+                <v:roundrect w14:anchorId="554FA0FB" id="Rectangle: Rounded Corners 17" o:spid="_x0000_s1026" style="position:absolute;margin-left:408pt;margin-top:132.85pt;width:42pt;height:14.5pt;z-index:251585536;visibility:visible;mso-wrap-style:square;mso-width-percent:0;mso-height-percent:0;mso-wrap-distance-left:9pt;mso-wrap-distance-top:0;mso-wrap-distance-right:9pt;mso-wrap-distance-bottom:0;mso-position-horizontal:absolute;mso-position-horizontal-relative:text;mso-position-vertical:absolute;mso-position-vertical-relative:text;mso-width-percent:0;mso-height-percent:0;mso-width-relative:margin;mso-height-relative:margin;v-text-anchor:middle" arcsize="10923f" o:gfxdata="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" filled="f" strokecolor="red" strokeweight="3pt">
                   <v:stroke joinstyle="miter"/>
                 </v:roundrect>
               </w:pict>
@@ -12039,7 +12039,7 @@
             </mc:Choice>
             <mc:Fallback>
               <w:pict>
-                <v:roundrect w14:anchorId="7C8D0B41" id="Rectangle: Rounded Corners 37" o:spid="_x0000_s1026" style="position:absolute;margin-left:176.25pt;margin-top:50.05pt;width:79.5pt;height:14.05pt;z-index:251745280;visibility:visible;mso-wrap-style:square;mso-width-percent:0;mso-height-percent:0;mso-wrap-distance-left:9pt;mso-wrap-distance-top:0;mso-wrap-distance-right:9pt;mso-wrap-distance-bottom:0;mso-position-horizontal:absolute;mso-position-horizontal-relative:text;mso-position-vertical:absolute;mso-position-vertical-relative:text;mso-width-percent:0;mso-height-percent:0;mso-width-relative:margin;mso-height-relative:margin;v-text-anchor:middle" arcsize="10923f" o:gfxdata="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" filled="f" strokecolor="red" strokeweight="3pt">
+                <v:roundrect w14:anchorId="6ABE49F6" id="Rectangle: Rounded Corners 37" o:spid="_x0000_s1026" style="position:absolute;margin-left:176.25pt;margin-top:50.05pt;width:79.5pt;height:14.05pt;z-index:251745280;visibility:visible;mso-wrap-style:square;mso-width-percent:0;mso-height-percent:0;mso-wrap-distance-left:9pt;mso-wrap-distance-top:0;mso-wrap-distance-right:9pt;mso-wrap-distance-bottom:0;mso-position-horizontal:absolute;mso-position-horizontal-relative:text;mso-position-vertical:absolute;mso-position-vertical-relative:text;mso-width-percent:0;mso-height-percent:0;mso-width-relative:margin;mso-height-relative:margin;v-text-anchor:middle" arcsize="10923f" o:gfxdata="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" filled="f" strokecolor="red" strokeweight="3pt">
                   <v:stroke joinstyle="miter"/>
                 </v:roundrect>
               </w:pict>
@@ -12123,7 +12123,7 @@
             </mc:Choice>
             <mc:Fallback>
               <w:pict>
-                <v:roundrect w14:anchorId="7054DE3E" id="Rectangle: Rounded Corners 35" o:spid="_x0000_s1026" style="position:absolute;margin-left:280.5pt;margin-top:154.3pt;width:59.65pt;height:14.05pt;z-index:251667968;visibility:visible;mso-wrap-style:square;mso-width-percent:0;mso-height-percent:0;mso-wrap-distance-left:9pt;mso-wrap-distance-top:0;mso-wrap-distance-right:9pt;mso-wrap-distance-bottom:0;mso-position-horizontal:absolute;mso-position-horizontal-relative:text;mso-position-vertical:absolute;mso-position-vertical-relative:text;mso-width-percent:0;mso-height-percent:0;mso-width-relative:margin;mso-height-relative:margin;v-text-anchor:middle" arcsize="10923f" o:gfxdata="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" filled="f" strokecolor="red" strokeweight="3pt">
+                <v:roundrect w14:anchorId="11D4D4B4" id="Rectangle: Rounded Corners 35" o:spid="_x0000_s1026" style="position:absolute;margin-left:280.5pt;margin-top:154.3pt;width:59.65pt;height:14.05pt;z-index:251667968;visibility:visible;mso-wrap-style:square;mso-width-percent:0;mso-height-percent:0;mso-wrap-distance-left:9pt;mso-wrap-distance-top:0;mso-wrap-distance-right:9pt;mso-wrap-distance-bottom:0;mso-position-horizontal:absolute;mso-position-horizontal-relative:text;mso-position-vertical:absolute;mso-position-vertical-relative:text;mso-width-percent:0;mso-height-percent:0;mso-width-relative:margin;mso-height-relative:margin;v-text-anchor:middle" arcsize="10923f" o:gfxdata="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" filled="f" strokecolor="red" strokeweight="3pt">
                   <v:stroke joinstyle="miter"/>
                 </v:roundrect>
               </w:pict>
@@ -12207,7 +12207,7 @@
             </mc:Choice>
             <mc:Fallback>
               <w:pict>
-                <v:roundrect w14:anchorId="3FFD2310" id="Rectangle: Rounded Corners 19" o:spid="_x0000_s1026" style="position:absolute;margin-left:199.4pt;margin-top:16.7pt;width:51.25pt;height:14.05pt;z-index:251657728;visibility:visible;mso-wrap-style:square;mso-width-percent:0;mso-height-percent:0;mso-wrap-distance-left:9pt;mso-wrap-distance-top:0;mso-wrap-distance-right:9pt;mso-wrap-distance-bottom:0;mso-position-horizontal:absolute;mso-position-horizontal-relative:text;mso-position-vertical:absolute;mso-position-vertical-relative:text;mso-width-percent:0;mso-height-percent:0;mso-width-relative:margin;mso-height-relative:margin;v-text-anchor:middle" arcsize="10923f" o:gfxdata="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" filled="f" strokecolor="red" strokeweight="3pt">
+                <v:roundrect w14:anchorId="4FEBE14E" id="Rectangle: Rounded Corners 19" o:spid="_x0000_s1026" style="position:absolute;margin-left:199.4pt;margin-top:16.7pt;width:51.25pt;height:14.05pt;z-index:251657728;visibility:visible;mso-wrap-style:square;mso-width-percent:0;mso-height-percent:0;mso-wrap-distance-left:9pt;mso-wrap-distance-top:0;mso-wrap-distance-right:9pt;mso-wrap-distance-bottom:0;mso-position-horizontal:absolute;mso-position-horizontal-relative:text;mso-position-vertical:absolute;mso-position-vertical-relative:text;mso-width-percent:0;mso-height-percent:0;mso-width-relative:margin;mso-height-relative:margin;v-text-anchor:middle" arcsize="10923f" o:gfxdata="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" filled="f" strokecolor="red" strokeweight="3pt">
                   <v:stroke joinstyle="miter"/>
                 </v:roundrect>
               </w:pict>
@@ -12421,7 +12421,7 @@
             </mc:Choice>
             <mc:Fallback>
               <w:pict>
-                <v:roundrect w14:anchorId="36E71488" id="Rectangle: Rounded Corners 26" o:spid="_x0000_s1026" style="position:absolute;margin-left:274.55pt;margin-top:210.45pt;width:52.65pt;height:14.05pt;z-index:251665920;visibility:visible;mso-wrap-style:square;mso-width-percent:0;mso-height-percent:0;mso-wrap-distance-left:9pt;mso-wrap-distance-top:0;mso-wrap-distance-right:9pt;mso-wrap-distance-bottom:0;mso-position-horizontal:absolute;mso-position-horizontal-relative:text;mso-position-vertical:absolute;mso-position-vertical-relative:text;mso-width-percent:0;mso-height-percent:0;mso-width-relative:margin;mso-height-relative:margin;v-text-anchor:middle" arcsize="10923f" o:gfxdata="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" filled="f" strokecolor="red" strokeweight="3pt">
+                <v:roundrect w14:anchorId="474400CE" id="Rectangle: Rounded Corners 26" o:spid="_x0000_s1026" style="position:absolute;margin-left:274.55pt;margin-top:210.45pt;width:52.65pt;height:14.05pt;z-index:251665920;visibility:visible;mso-wrap-style:square;mso-width-percent:0;mso-height-percent:0;mso-wrap-distance-left:9pt;mso-wrap-distance-top:0;mso-wrap-distance-right:9pt;mso-wrap-distance-bottom:0;mso-position-horizontal:absolute;mso-position-horizontal-relative:text;mso-position-vertical:absolute;mso-position-vertical-relative:text;mso-width-percent:0;mso-height-percent:0;mso-width-relative:margin;mso-height-relative:margin;v-text-anchor:middle" arcsize="10923f" o:gfxdata="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" filled="f" strokecolor="red" strokeweight="3pt">
                   <v:stroke joinstyle="miter"/>
                 </v:roundrect>
               </w:pict>
@@ -12505,7 +12505,7 @@
             </mc:Choice>
             <mc:Fallback>
               <w:pict>
-                <v:roundrect w14:anchorId="2EC6E5B4" id="Rectangle: Rounded Corners 25" o:spid="_x0000_s1026" style="position:absolute;margin-left:157.5pt;margin-top:18.05pt;width:26.25pt;height:14.65pt;z-index:251661824;visibility:visible;mso-wrap-style:square;mso-width-percent:0;mso-height-percent:0;mso-wrap-distance-left:9pt;mso-wrap-distance-top:0;mso-wrap-distance-right:9pt;mso-wrap-distance-bottom:0;mso-position-horizontal:absolute;mso-position-horizontal-relative:text;mso-position-vertical:absolute;mso-position-vertical-relative:text;mso-width-percent:0;mso-height-percent:0;mso-width-relative:margin;mso-height-relative:margin;v-text-anchor:middle" arcsize="10923f" o:gfxdata="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" filled="f" strokecolor="red" strokeweight="3pt">
+                <v:roundrect w14:anchorId="74C32AFF" id="Rectangle: Rounded Corners 25" o:spid="_x0000_s1026" style="position:absolute;margin-left:157.5pt;margin-top:18.05pt;width:26.25pt;height:14.65pt;z-index:251661824;visibility:visible;mso-wrap-style:square;mso-width-percent:0;mso-height-percent:0;mso-wrap-distance-left:9pt;mso-wrap-distance-top:0;mso-wrap-distance-right:9pt;mso-wrap-distance-bottom:0;mso-position-horizontal:absolute;mso-position-horizontal-relative:text;mso-position-vertical:absolute;mso-position-vertical-relative:text;mso-width-percent:0;mso-height-percent:0;mso-width-relative:margin;mso-height-relative:margin;v-text-anchor:middle" arcsize="10923f" o:gfxdata="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" filled="f" strokecolor="red" strokeweight="3pt">
                   <v:stroke joinstyle="miter"/>
                 </v:roundrect>
               </w:pict>
@@ -12668,7 +12668,7 @@
             </mc:Choice>
             <mc:Fallback>
               <w:pict>
-                <v:roundrect w14:anchorId="16D15AA7" id="Rectangle: Rounded Corners 31" o:spid="_x0000_s1026" style="position:absolute;margin-left:357pt;margin-top:335.9pt;width:35.35pt;height:13.7pt;z-index:251731968;visibility:visible;mso-wrap-style:square;mso-width-percent:0;mso-height-percent:0;mso-wrap-distance-left:9pt;mso-wrap-distance-top:0;mso-wrap-distance-right:9pt;mso-wrap-distance-bottom:0;mso-position-horizontal:absolute;mso-position-horizontal-relative:text;mso-position-vertical:absolute;mso-position-vertical-relative:text;mso-width-percent:0;mso-height-percent:0;mso-width-relative:margin;mso-height-relative:margin;v-text-anchor:middle" arcsize="10923f" o:gfxdata="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" filled="f" strokecolor="red" strokeweight="3pt">
+                <v:roundrect w14:anchorId="0CA566D9" id="Rectangle: Rounded Corners 31" o:spid="_x0000_s1026" style="position:absolute;margin-left:357pt;margin-top:335.9pt;width:35.35pt;height:13.7pt;z-index:251731968;visibility:visible;mso-wrap-style:square;mso-width-percent:0;mso-height-percent:0;mso-wrap-distance-left:9pt;mso-wrap-distance-top:0;mso-wrap-distance-right:9pt;mso-wrap-distance-bottom:0;mso-position-horizontal:absolute;mso-position-horizontal-relative:text;mso-position-vertical:absolute;mso-position-vertical-relative:text;mso-width-percent:0;mso-height-percent:0;mso-width-relative:margin;mso-height-relative:margin;v-text-anchor:middle" arcsize="10923f" o:gfxdata="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" filled="f" strokecolor="red" strokeweight="3pt">
                   <v:stroke joinstyle="miter"/>
                 </v:roundrect>
               </w:pict>
@@ -12750,7 +12750,7 @@
             </mc:Choice>
             <mc:Fallback>
               <w:pict>
-                <v:roundrect w14:anchorId="1BA57A9E" id="Rectangle: Rounded Corners 30" o:spid="_x0000_s1026" style="position:absolute;margin-left:161.1pt;margin-top:335.45pt;width:35.35pt;height:13.7pt;z-index:251684864;visibility:visible;mso-wrap-style:square;mso-width-percent:0;mso-height-percent:0;mso-wrap-distance-left:9pt;mso-wrap-distance-top:0;mso-wrap-distance-right:9pt;mso-wrap-distance-bottom:0;mso-position-horizontal:absolute;mso-position-horizontal-relative:text;mso-position-vertical:absolute;mso-position-vertical-relative:text;mso-width-percent:0;mso-height-percent:0;mso-width-relative:margin;mso-height-relative:margin;v-text-anchor:middle" arcsize="10923f" o:gfxdata="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" filled="f" strokecolor="red" strokeweight="3pt">
+                <v:roundrect w14:anchorId="122DB232" id="Rectangle: Rounded Corners 30" o:spid="_x0000_s1026" style="position:absolute;margin-left:161.1pt;margin-top:335.45pt;width:35.35pt;height:13.7pt;z-index:251684864;visibility:visible;mso-wrap-style:square;mso-width-percent:0;mso-height-percent:0;mso-wrap-distance-left:9pt;mso-wrap-distance-top:0;mso-wrap-distance-right:9pt;mso-wrap-distance-bottom:0;mso-position-horizontal:absolute;mso-position-horizontal-relative:text;mso-position-vertical:absolute;mso-position-vertical-relative:text;mso-width-percent:0;mso-height-percent:0;mso-width-relative:margin;mso-height-relative:margin;v-text-anchor:middle" arcsize="10923f" o:gfxdata="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" filled="f" strokecolor="red" strokeweight="3pt">
                   <v:stroke joinstyle="miter"/>
                 </v:roundrect>
               </w:pict>
@@ -12832,7 +12832,7 @@
             </mc:Choice>
             <mc:Fallback>
               <w:pict>
-                <v:roundrect w14:anchorId="62D6FA45" id="Rectangle: Rounded Corners 32" o:spid="_x0000_s1026" style="position:absolute;margin-left:54.15pt;margin-top:224.85pt;width:80.8pt;height:13.7pt;z-index:251738112;visibility:visible;mso-wrap-style:square;mso-width-percent:0;mso-height-percent:0;mso-wrap-distance-left:9pt;mso-wrap-distance-top:0;mso-wrap-distance-right:9pt;mso-wrap-distance-bottom:0;mso-position-horizontal:absolute;mso-position-horizontal-relative:text;mso-position-vertical:absolute;mso-position-vertical-relative:text;mso-width-percent:0;mso-height-percent:0;mso-width-relative:margin;mso-height-relative:margin;v-text-anchor:middle" arcsize="10923f" o:gfxdata="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" filled="f" strokecolor="red" strokeweight="3pt">
+                <v:roundrect w14:anchorId="7623C76F" id="Rectangle: Rounded Corners 32" o:spid="_x0000_s1026" style="position:absolute;margin-left:54.15pt;margin-top:224.85pt;width:80.8pt;height:13.7pt;z-index:251738112;visibility:visible;mso-wrap-style:square;mso-width-percent:0;mso-height-percent:0;mso-wrap-distance-left:9pt;mso-wrap-distance-top:0;mso-wrap-distance-right:9pt;mso-wrap-distance-bottom:0;mso-position-horizontal:absolute;mso-position-horizontal-relative:text;mso-position-vertical:absolute;mso-position-vertical-relative:text;mso-width-percent:0;mso-height-percent:0;mso-width-relative:margin;mso-height-relative:margin;v-text-anchor:middle" arcsize="10923f" o:gfxdata="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" filled="f" strokecolor="red" strokeweight="3pt">
                   <v:stroke joinstyle="miter"/>
                 </v:roundrect>
               </w:pict>
@@ -12914,7 +12914,7 @@
             </mc:Choice>
             <mc:Fallback>
               <w:pict>
-                <v:roundrect w14:anchorId="3DE720C3" id="Rectangle: Rounded Corners 29" o:spid="_x0000_s1026" style="position:absolute;margin-left:358.65pt;margin-top:159.55pt;width:35.35pt;height:13.7pt;z-index:251630592;visibility:visible;mso-wrap-style:square;mso-width-percent:0;mso-height-percent:0;mso-wrap-distance-left:9pt;mso-wrap-distance-top:0;mso-wrap-distance-right:9pt;mso-wrap-distance-bottom:0;mso-position-horizontal:absolute;mso-position-horizontal-relative:text;mso-position-vertical:absolute;mso-position-vertical-relative:text;mso-width-percent:0;mso-height-percent:0;mso-width-relative:margin;mso-height-relative:margin;v-text-anchor:middle" arcsize="10923f" o:gfxdata="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" filled="f" strokecolor="red" strokeweight="3pt">
+                <v:roundrect w14:anchorId="0A68724A" id="Rectangle: Rounded Corners 29" o:spid="_x0000_s1026" style="position:absolute;margin-left:358.65pt;margin-top:159.55pt;width:35.35pt;height:13.7pt;z-index:251630592;visibility:visible;mso-wrap-style:square;mso-width-percent:0;mso-height-percent:0;mso-wrap-distance-left:9pt;mso-wrap-distance-top:0;mso-wrap-distance-right:9pt;mso-wrap-distance-bottom:0;mso-position-horizontal:absolute;mso-position-horizontal-relative:text;mso-position-vertical:absolute;mso-position-vertical-relative:text;mso-width-percent:0;mso-height-percent:0;mso-width-relative:margin;mso-height-relative:margin;v-text-anchor:middle" arcsize="10923f" o:gfxdata="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" filled="f" strokecolor="red" strokeweight="3pt">
                   <v:stroke joinstyle="miter"/>
                 </v:roundrect>
               </w:pict>
@@ -12996,7 +12996,7 @@
             </mc:Choice>
             <mc:Fallback>
               <w:pict>
-                <v:roundrect w14:anchorId="3321722A" id="Rectangle: Rounded Corners 28" o:spid="_x0000_s1026" style="position:absolute;margin-left:259.95pt;margin-top:59pt;width:68.35pt;height:13.1pt;z-index:251623424;visibility:visible;mso-wrap-style:square;mso-width-percent:0;mso-height-percent:0;mso-wrap-distance-left:9pt;mso-wrap-distance-top:0;mso-wrap-distance-right:9pt;mso-wrap-distance-bottom:0;mso-position-horizontal:absolute;mso-position-horizontal-relative:text;mso-position-vertical:absolute;mso-position-vertical-relative:text;mso-width-percent:0;mso-height-percent:0;mso-width-relative:margin;mso-height-relative:margin;v-text-anchor:middle" arcsize="10923f" o:gfxdata="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" filled="f" strokecolor="red" strokeweight="3pt">
+                <v:roundrect w14:anchorId="7CAD48CB" id="Rectangle: Rounded Corners 28" o:spid="_x0000_s1026" style="position:absolute;margin-left:259.95pt;margin-top:59pt;width:68.35pt;height:13.1pt;z-index:251623424;visibility:visible;mso-wrap-style:square;mso-width-percent:0;mso-height-percent:0;mso-wrap-distance-left:9pt;mso-wrap-distance-top:0;mso-wrap-distance-right:9pt;mso-wrap-distance-bottom:0;mso-position-horizontal:absolute;mso-position-horizontal-relative:text;mso-position-vertical:absolute;mso-position-vertical-relative:text;mso-width-percent:0;mso-height-percent:0;mso-width-relative:margin;mso-height-relative:margin;v-text-anchor:middle" arcsize="10923f" o:gfxdata="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" filled="f" strokecolor="red" strokeweight="3pt">
                   <v:stroke joinstyle="miter"/>
                 </v:roundrect>
               </w:pict>
@@ -13080,7 +13080,7 @@
             </mc:Choice>
             <mc:Fallback>
               <w:pict>
-                <v:roundrect w14:anchorId="4F61322B" id="Rectangle: Rounded Corners 27" o:spid="_x0000_s1026" style="position:absolute;margin-left:161.9pt;margin-top:157.55pt;width:35.35pt;height:13.7pt;z-index:251616256;visibility:visible;mso-wrap-style:square;mso-width-percent:0;mso-height-percent:0;mso-wrap-distance-left:9pt;mso-wrap-distance-top:0;mso-wrap-distance-right:9pt;mso-wrap-distance-bottom:0;mso-position-horizontal:absolute;mso-position-horizontal-relative:text;mso-position-vertical:absolute;mso-position-vertical-relative:text;mso-width-percent:0;mso-height-percent:0;mso-width-relative:margin;mso-height-relative:margin;v-text-anchor:middle" arcsize="10923f" o:gfxdata="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" filled="f" strokecolor="red" strokeweight="3pt">
+                <v:roundrect w14:anchorId="535D6E14" id="Rectangle: Rounded Corners 27" o:spid="_x0000_s1026" style="position:absolute;margin-left:161.9pt;margin-top:157.55pt;width:35.35pt;height:13.7pt;z-index:251616256;visibility:visible;mso-wrap-style:square;mso-width-percent:0;mso-height-percent:0;mso-wrap-distance-left:9pt;mso-wrap-distance-top:0;mso-wrap-distance-right:9pt;mso-wrap-distance-bottom:0;mso-position-horizontal:absolute;mso-position-horizontal-relative:text;mso-position-vertical:absolute;mso-position-vertical-relative:text;mso-width-percent:0;mso-height-percent:0;mso-width-relative:margin;mso-height-relative:margin;v-text-anchor:middle" arcsize="10923f" o:gfxdata="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" filled="f" strokecolor="red" strokeweight="3pt">
                   <v:stroke joinstyle="miter"/>
                 </v:roundrect>
               </w:pict>
@@ -13453,7 +13453,7 @@
             </mc:Choice>
             <mc:Fallback>
               <w:pict>
-                <v:roundrect w14:anchorId="3061BBD0" id="Rectangle: Rounded Corners 34" o:spid="_x0000_s1026" style="position:absolute;margin-left:127.85pt;margin-top:9.7pt;width:18.75pt;height:15.25pt;z-index:251741184;visibility:visible;mso-wrap-style:square;mso-height-percent:0;mso-wrap-distance-left:9pt;mso-wrap-distance-top:0;mso-wrap-distance-right:9pt;mso-wrap-distance-bottom:0;mso-position-horizontal:absolute;mso-position-horizontal-relative:text;mso-position-vertical:absolute;mso-position-vertical-relative:text;mso-height-percent:0;mso-height-relative:margin;v-text-anchor:middle" arcsize="10923f" o:gfxdata="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" filled="f" strokecolor="red" strokeweight="3pt">
+                <v:roundrect w14:anchorId="1F245065" id="Rectangle: Rounded Corners 34" o:spid="_x0000_s1026" style="position:absolute;margin-left:127.85pt;margin-top:9.7pt;width:18.75pt;height:15.25pt;z-index:251741184;visibility:visible;mso-wrap-style:square;mso-height-percent:0;mso-wrap-distance-left:9pt;mso-wrap-distance-top:0;mso-wrap-distance-right:9pt;mso-wrap-distance-bottom:0;mso-position-horizontal:absolute;mso-position-horizontal-relative:text;mso-position-vertical:absolute;mso-position-vertical-relative:text;mso-height-percent:0;mso-height-relative:margin;v-text-anchor:middle" arcsize="10923f" o:gfxdata="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" filled="f" strokecolor="red" strokeweight="3pt">
                   <v:stroke joinstyle="miter"/>
                 </v:roundrect>
               </w:pict>
@@ -13606,7 +13606,7 @@
             </mc:Choice>
             <mc:Fallback>
               <w:pict>
-                <v:roundrect w14:anchorId="758BD5F1" id="Rectangle: Rounded Corners 5" o:spid="_x0000_s1026" style="position:absolute;margin-left:208.05pt;margin-top:34.75pt;width:18.75pt;height:15.25pt;z-index:251637760;visibility:visible;mso-wrap-style:square;mso-height-percent:0;mso-wrap-distance-left:9pt;mso-wrap-distance-top:0;mso-wrap-distance-right:9pt;mso-wrap-distance-bottom:0;mso-position-horizontal:absolute;mso-position-horizontal-relative:text;mso-position-vertical:absolute;mso-position-vertical-relative:text;mso-height-percent:0;mso-height-relative:margin;v-text-anchor:middle" arcsize="10923f" o:gfxdata="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" filled="f" strokecolor="red" strokeweight="3pt">
+                <v:roundrect w14:anchorId="53E75C01" id="Rectangle: Rounded Corners 5" o:spid="_x0000_s1026" style="position:absolute;margin-left:208.05pt;margin-top:34.75pt;width:18.75pt;height:15.25pt;z-index:251637760;visibility:visible;mso-wrap-style:square;mso-height-percent:0;mso-wrap-distance-left:9pt;mso-wrap-distance-top:0;mso-wrap-distance-right:9pt;mso-wrap-distance-bottom:0;mso-position-horizontal:absolute;mso-position-horizontal-relative:text;mso-position-vertical:absolute;mso-position-vertical-relative:text;mso-height-percent:0;mso-height-relative:margin;v-text-anchor:middle" arcsize="10923f" o:gfxdata="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" filled="f" strokecolor="red" strokeweight="3pt">
                   <v:stroke joinstyle="miter"/>
                 </v:roundrect>
               </w:pict>
@@ -14116,7 +14116,7 @@
             </mc:Choice>
             <mc:Fallback>
               <w:pict>
-                <v:roundrect w14:anchorId="6A43C702" id="Rectangle: Rounded Corners 8" o:spid="_x0000_s1026" style="position:absolute;margin-left:17.15pt;margin-top:155.25pt;width:54.25pt;height:45.65pt;z-index:251642368;visibility:visible;mso-wrap-style:square;mso-width-percent:0;mso-height-percent:0;mso-wrap-distance-left:9pt;mso-wrap-distance-top:0;mso-wrap-distance-right:9pt;mso-wrap-distance-bottom:0;mso-position-horizontal:absolute;mso-position-horizontal-relative:text;mso-position-vertical:absolute;mso-position-vertical-relative:text;mso-width-percent:0;mso-height-percent:0;mso-width-relative:margin;mso-height-relative:margin;v-text-anchor:middle" arcsize="10923f" o:gfxdata="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" filled="f" strokecolor="red" strokeweight="3pt">
+                <v:roundrect w14:anchorId="2B191F26" id="Rectangle: Rounded Corners 8" o:spid="_x0000_s1026" style="position:absolute;margin-left:17.15pt;margin-top:155.25pt;width:54.25pt;height:45.65pt;z-index:251642368;visibility:visible;mso-wrap-style:square;mso-width-percent:0;mso-height-percent:0;mso-wrap-distance-left:9pt;mso-wrap-distance-top:0;mso-wrap-distance-right:9pt;mso-wrap-distance-bottom:0;mso-position-horizontal:absolute;mso-position-horizontal-relative:text;mso-position-vertical:absolute;mso-position-vertical-relative:text;mso-width-percent:0;mso-height-percent:0;mso-width-relative:margin;mso-height-relative:margin;v-text-anchor:middle" arcsize="10923f" o:gfxdata="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" filled="f" strokecolor="red" strokeweight="3pt">
                   <v:stroke joinstyle="miter"/>
                 </v:roundrect>
               </w:pict>
@@ -14200,7 +14200,7 @@
             </mc:Choice>
             <mc:Fallback>
               <w:pict>
-                <v:roundrect w14:anchorId="2E55E6DF" id="Rectangle: Rounded Corners 11" o:spid="_x0000_s1026" style="position:absolute;margin-left:19.35pt;margin-top:205.25pt;width:47.75pt;height:29pt;z-index:251654656;visibility:visible;mso-wrap-style:square;mso-width-percent:0;mso-height-percent:0;mso-wrap-distance-left:9pt;mso-wrap-distance-top:0;mso-wrap-distance-right:9pt;mso-wrap-distance-bottom:0;mso-position-horizontal:absolute;mso-position-horizontal-relative:text;mso-position-vertical:absolute;mso-position-vertical-relative:text;mso-width-percent:0;mso-height-percent:0;mso-width-relative:margin;mso-height-relative:margin;v-text-anchor:middle" arcsize="10923f" o:gfxdata="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" filled="f" strokecolor="red" strokeweight="3pt">
+                <v:roundrect w14:anchorId="27CD0390" id="Rectangle: Rounded Corners 11" o:spid="_x0000_s1026" style="position:absolute;margin-left:19.35pt;margin-top:205.25pt;width:47.75pt;height:29pt;z-index:251654656;visibility:visible;mso-wrap-style:square;mso-width-percent:0;mso-height-percent:0;mso-wrap-distance-left:9pt;mso-wrap-distance-top:0;mso-wrap-distance-right:9pt;mso-wrap-distance-bottom:0;mso-position-horizontal:absolute;mso-position-horizontal-relative:text;mso-position-vertical:absolute;mso-position-vertical-relative:text;mso-width-percent:0;mso-height-percent:0;mso-width-relative:margin;mso-height-relative:margin;v-text-anchor:middle" arcsize="10923f" o:gfxdata="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" filled="f" strokecolor="red" strokeweight="3pt">
                   <v:stroke joinstyle="miter"/>
                 </v:roundrect>
               </w:pict>
@@ -14282,7 +14282,7 @@
             </mc:Choice>
             <mc:Fallback>
               <w:pict>
-                <v:roundrect w14:anchorId="19A819D5" id="Rectangle: Rounded Corners 10" o:spid="_x0000_s1026" style="position:absolute;margin-left:34.95pt;margin-top:109.6pt;width:127.35pt;height:16.6pt;z-index:251648512;visibility:visible;mso-wrap-style:square;mso-width-percent:0;mso-height-percent:0;mso-wrap-distance-left:9pt;mso-wrap-distance-top:0;mso-wrap-distance-right:9pt;mso-wrap-distance-bottom:0;mso-position-horizontal:absolute;mso-position-horizontal-relative:text;mso-position-vertical:absolute;mso-position-vertical-relative:text;mso-width-percent:0;mso-height-percent:0;mso-width-relative:margin;mso-height-relative:margin;v-text-anchor:middle" arcsize="10923f" o:gfxdata="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" filled="f" strokecolor="red" strokeweight="3pt">
+                <v:roundrect w14:anchorId="6547832A" id="Rectangle: Rounded Corners 10" o:spid="_x0000_s1026" style="position:absolute;margin-left:34.95pt;margin-top:109.6pt;width:127.35pt;height:16.6pt;z-index:251648512;visibility:visible;mso-wrap-style:square;mso-width-percent:0;mso-height-percent:0;mso-wrap-distance-left:9pt;mso-wrap-distance-top:0;mso-wrap-distance-right:9pt;mso-wrap-distance-bottom:0;mso-position-horizontal:absolute;mso-position-horizontal-relative:text;mso-position-vertical:absolute;mso-position-vertical-relative:text;mso-width-percent:0;mso-height-percent:0;mso-width-relative:margin;mso-height-relative:margin;v-text-anchor:middle" arcsize="10923f" o:gfxdata="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" filled="f" strokecolor="red" strokeweight="3pt">
                   <v:stroke joinstyle="miter"/>
                 </v:roundrect>
               </w:pict>
@@ -18828,15 +18828,20 @@
           </w:r>
         </w:del>
         <w:r>
-          <w:t xml:space="preserve">signed X.509 certificates in the directory </w:t>
-        </w:r>
-      </w:ins>
-      <w:ins w:id="2016" w:author="Alan Hawse" w:date="2017-06-18T12:39:00Z">
+          <w:t>signed X.509 certificates in the direct</w:t>
+        </w:r>
+        <w:bookmarkStart w:id="2016" w:name="_GoBack"/>
+        <w:bookmarkEnd w:id="2016"/>
+        <w:r>
+          <w:t xml:space="preserve">ory </w:t>
+        </w:r>
+      </w:ins>
+      <w:ins w:id="2017" w:author="Alan Hawse" w:date="2017-06-18T12:39:00Z">
         <w:r>
           <w:t>“</w:t>
         </w:r>
       </w:ins>
-      <w:ins w:id="2017" w:author="Alan Hawse" w:date="2017-06-18T12:41:00Z">
+      <w:ins w:id="2018" w:author="Alan Hawse" w:date="2017-06-18T12:41:00Z">
         <w:r>
           <w:t>ClassCerts/WWEP/</w:t>
         </w:r>
@@ -18845,25 +18850,16 @@
     <w:p>
       <w:pPr>
         <w:rPr>
-          <w:del w:id="2018" w:author="Alan Hawse" w:date="2017-06-18T12:37:00Z"/>
+          <w:del w:id="2019" w:author="Alan Hawse" w:date="2017-06-18T12:37:00Z"/>
           <w:highlight w:val="yellow"/>
-          <w:rPrChange w:id="2019" w:author="Greg Landry" w:date="2017-06-14T14:16:00Z">
+          <w:rPrChange w:id="2020" w:author="Greg Landry" w:date="2017-06-14T14:16:00Z">
             <w:rPr>
-              <w:del w:id="2020" w:author="Alan Hawse" w:date="2017-06-18T12:37:00Z"/>
+              <w:del w:id="2021" w:author="Alan Hawse" w:date="2017-06-18T12:37:00Z"/>
             </w:rPr>
           </w:rPrChange>
         </w:rPr>
       </w:pPr>
-      <w:del w:id="2021" w:author="Alan Hawse" w:date="2017-06-18T12:37:00Z">
-        <w:r>
-          <w:rPr>
-            <w:highlight w:val="yellow"/>
-            <w:rPrChange w:id="2022" w:author="Greg Landry" w:date="2017-06-14T14:16:00Z">
-              <w:rPr/>
-            </w:rPrChange>
-          </w:rPr>
-          <w:delText>For this exercise you will repeat exercise 0</w:delText>
-        </w:r>
+      <w:del w:id="2022" w:author="Alan Hawse" w:date="2017-06-18T12:37:00Z">
         <w:r>
           <w:rPr>
             <w:highlight w:val="yellow"/>
@@ -18871,7 +18867,7 @@
               <w:rPr/>
             </w:rPrChange>
           </w:rPr>
-          <w:delText>2</w:delText>
+          <w:delText>For this exercise you will repeat exercise 0</w:delText>
         </w:r>
         <w:r>
           <w:rPr>
@@ -18880,7 +18876,7 @@
               <w:rPr/>
             </w:rPrChange>
           </w:rPr>
-          <w:delText xml:space="preserve"> to manually create your own packets instead of relying on the stream functions. Follow all of the steps from exercise 0</w:delText>
+          <w:delText>2</w:delText>
         </w:r>
         <w:r>
           <w:rPr>
@@ -18889,12 +18885,21 @@
               <w:rPr/>
             </w:rPrChange>
           </w:rPr>
-          <w:delText>2</w:delText>
+          <w:delText xml:space="preserve"> to manually create your own packets instead of relying on the stream functions. Follow all of the steps from exercise 0</w:delText>
         </w:r>
         <w:r>
           <w:rPr>
             <w:highlight w:val="yellow"/>
             <w:rPrChange w:id="2026" w:author="Greg Landry" w:date="2017-06-14T14:16:00Z">
+              <w:rPr/>
+            </w:rPrChange>
+          </w:rPr>
+          <w:delText>2</w:delText>
+        </w:r>
+        <w:r>
+          <w:rPr>
+            <w:highlight w:val="yellow"/>
+            <w:rPrChange w:id="2027" w:author="Greg Landry" w:date="2017-06-14T14:16:00Z">
               <w:rPr/>
             </w:rPrChange>
           </w:rPr>
@@ -18910,25 +18915,16 @@
           <w:numId w:val="29"/>
         </w:numPr>
         <w:rPr>
-          <w:del w:id="2027" w:author="Alan Hawse" w:date="2017-06-18T12:37:00Z"/>
+          <w:del w:id="2028" w:author="Alan Hawse" w:date="2017-06-18T12:37:00Z"/>
           <w:highlight w:val="yellow"/>
-          <w:rPrChange w:id="2028" w:author="Greg Landry" w:date="2017-06-14T14:16:00Z">
+          <w:rPrChange w:id="2029" w:author="Greg Landry" w:date="2017-06-14T14:16:00Z">
             <w:rPr>
-              <w:del w:id="2029" w:author="Alan Hawse" w:date="2017-06-18T12:37:00Z"/>
+              <w:del w:id="2030" w:author="Alan Hawse" w:date="2017-06-18T12:37:00Z"/>
             </w:rPr>
           </w:rPrChange>
         </w:rPr>
       </w:pPr>
-      <w:del w:id="2030" w:author="Alan Hawse" w:date="2017-06-18T12:37:00Z">
-        <w:r>
-          <w:rPr>
-            <w:highlight w:val="yellow"/>
-            <w:rPrChange w:id="2031" w:author="Greg Landry" w:date="2017-06-14T14:16:00Z">
-              <w:rPr/>
-            </w:rPrChange>
-          </w:rPr>
-          <w:delText>Create a transmit p</w:delText>
-        </w:r>
+      <w:del w:id="2031" w:author="Alan Hawse" w:date="2017-06-18T12:37:00Z">
         <w:r>
           <w:rPr>
             <w:highlight w:val="yellow"/>
@@ -18936,7 +18932,7 @@
               <w:rPr/>
             </w:rPrChange>
           </w:rPr>
-          <w:delText>acket with</w:delText>
+          <w:delText>Create a transmit p</w:delText>
         </w:r>
         <w:r>
           <w:rPr>
@@ -18945,7 +18941,7 @@
               <w:rPr/>
             </w:rPrChange>
           </w:rPr>
-          <w:delText xml:space="preserve"> </w:delText>
+          <w:delText>acket with</w:delText>
         </w:r>
         <w:r>
           <w:rPr>
@@ -18954,12 +18950,21 @@
               <w:rPr/>
             </w:rPrChange>
           </w:rPr>
-          <w:delText>11</w:delText>
+          <w:delText xml:space="preserve"> </w:delText>
         </w:r>
         <w:r>
           <w:rPr>
             <w:highlight w:val="yellow"/>
             <w:rPrChange w:id="2035" w:author="Greg Landry" w:date="2017-06-14T14:16:00Z">
+              <w:rPr/>
+            </w:rPrChange>
+          </w:rPr>
+          <w:delText>11</w:delText>
+        </w:r>
+        <w:r>
+          <w:rPr>
+            <w:highlight w:val="yellow"/>
+            <w:rPrChange w:id="2036" w:author="Greg Landry" w:date="2017-06-14T14:16:00Z">
               <w:rPr/>
             </w:rPrChange>
           </w:rPr>
@@ -18975,20 +18980,20 @@
           <w:numId w:val="29"/>
         </w:numPr>
         <w:rPr>
-          <w:del w:id="2036" w:author="Alan Hawse" w:date="2017-06-18T12:37:00Z"/>
+          <w:del w:id="2037" w:author="Alan Hawse" w:date="2017-06-18T12:37:00Z"/>
           <w:highlight w:val="yellow"/>
-          <w:rPrChange w:id="2037" w:author="Greg Landry" w:date="2017-06-14T14:16:00Z">
+          <w:rPrChange w:id="2038" w:author="Greg Landry" w:date="2017-06-14T14:16:00Z">
             <w:rPr>
-              <w:del w:id="2038" w:author="Alan Hawse" w:date="2017-06-18T12:37:00Z"/>
+              <w:del w:id="2039" w:author="Alan Hawse" w:date="2017-06-18T12:37:00Z"/>
             </w:rPr>
           </w:rPrChange>
         </w:rPr>
       </w:pPr>
-      <w:del w:id="2039" w:author="Alan Hawse" w:date="2017-06-18T12:37:00Z">
+      <w:del w:id="2040" w:author="Alan Hawse" w:date="2017-06-18T12:37:00Z">
         <w:r>
           <w:rPr>
             <w:highlight w:val="yellow"/>
-            <w:rPrChange w:id="2040" w:author="Greg Landry" w:date="2017-06-14T14:16:00Z">
+            <w:rPrChange w:id="2041" w:author="Greg Landry" w:date="2017-06-14T14:16:00Z">
               <w:rPr/>
             </w:rPrChange>
           </w:rPr>
@@ -19004,20 +19009,20 @@
           <w:numId w:val="29"/>
         </w:numPr>
         <w:rPr>
-          <w:del w:id="2041" w:author="Alan Hawse" w:date="2017-06-18T12:37:00Z"/>
+          <w:del w:id="2042" w:author="Alan Hawse" w:date="2017-06-18T12:37:00Z"/>
           <w:highlight w:val="yellow"/>
-          <w:rPrChange w:id="2042" w:author="Greg Landry" w:date="2017-06-14T14:16:00Z">
+          <w:rPrChange w:id="2043" w:author="Greg Landry" w:date="2017-06-14T14:16:00Z">
             <w:rPr>
-              <w:del w:id="2043" w:author="Alan Hawse" w:date="2017-06-18T12:37:00Z"/>
+              <w:del w:id="2044" w:author="Alan Hawse" w:date="2017-06-18T12:37:00Z"/>
             </w:rPr>
           </w:rPrChange>
         </w:rPr>
       </w:pPr>
-      <w:del w:id="2044" w:author="Alan Hawse" w:date="2017-06-18T12:37:00Z">
+      <w:del w:id="2045" w:author="Alan Hawse" w:date="2017-06-18T12:37:00Z">
         <w:r>
           <w:rPr>
             <w:highlight w:val="yellow"/>
-            <w:rPrChange w:id="2045" w:author="Greg Landry" w:date="2017-06-14T14:16:00Z">
+            <w:rPrChange w:id="2046" w:author="Greg Landry" w:date="2017-06-14T14:16:00Z">
               <w:rPr/>
             </w:rPrChange>
           </w:rPr>
@@ -19033,20 +19038,20 @@
           <w:numId w:val="29"/>
         </w:numPr>
         <w:rPr>
-          <w:del w:id="2046" w:author="Alan Hawse" w:date="2017-06-18T12:37:00Z"/>
+          <w:del w:id="2047" w:author="Alan Hawse" w:date="2017-06-18T12:37:00Z"/>
           <w:highlight w:val="yellow"/>
-          <w:rPrChange w:id="2047" w:author="Greg Landry" w:date="2017-06-14T14:16:00Z">
+          <w:rPrChange w:id="2048" w:author="Greg Landry" w:date="2017-06-14T14:16:00Z">
             <w:rPr>
-              <w:del w:id="2048" w:author="Alan Hawse" w:date="2017-06-18T12:37:00Z"/>
+              <w:del w:id="2049" w:author="Alan Hawse" w:date="2017-06-18T12:37:00Z"/>
             </w:rPr>
           </w:rPrChange>
         </w:rPr>
       </w:pPr>
-      <w:del w:id="2049" w:author="Alan Hawse" w:date="2017-06-18T12:37:00Z">
+      <w:del w:id="2050" w:author="Alan Hawse" w:date="2017-06-18T12:37:00Z">
         <w:r>
           <w:rPr>
             <w:highlight w:val="yellow"/>
-            <w:rPrChange w:id="2050" w:author="Greg Landry" w:date="2017-06-14T14:16:00Z">
+            <w:rPrChange w:id="2051" w:author="Greg Landry" w:date="2017-06-14T14:16:00Z">
               <w:rPr/>
             </w:rPrChange>
           </w:rPr>
@@ -19062,20 +19067,20 @@
           <w:numId w:val="29"/>
         </w:numPr>
         <w:rPr>
-          <w:del w:id="2051" w:author="Alan Hawse" w:date="2017-06-18T12:37:00Z"/>
+          <w:del w:id="2052" w:author="Alan Hawse" w:date="2017-06-18T12:37:00Z"/>
           <w:highlight w:val="yellow"/>
-          <w:rPrChange w:id="2052" w:author="Greg Landry" w:date="2017-06-14T14:16:00Z">
+          <w:rPrChange w:id="2053" w:author="Greg Landry" w:date="2017-06-14T14:16:00Z">
             <w:rPr>
-              <w:del w:id="2053" w:author="Alan Hawse" w:date="2017-06-18T12:37:00Z"/>
+              <w:del w:id="2054" w:author="Alan Hawse" w:date="2017-06-18T12:37:00Z"/>
             </w:rPr>
           </w:rPrChange>
         </w:rPr>
       </w:pPr>
-      <w:del w:id="2054" w:author="Alan Hawse" w:date="2017-06-18T12:37:00Z">
+      <w:del w:id="2055" w:author="Alan Hawse" w:date="2017-06-18T12:37:00Z">
         <w:r>
           <w:rPr>
             <w:highlight w:val="yellow"/>
-            <w:rPrChange w:id="2055" w:author="Greg Landry" w:date="2017-06-14T14:16:00Z">
+            <w:rPrChange w:id="2056" w:author="Greg Landry" w:date="2017-06-14T14:16:00Z">
               <w:rPr/>
             </w:rPrChange>
           </w:rPr>
@@ -19091,20 +19096,20 @@
           <w:numId w:val="29"/>
         </w:numPr>
         <w:rPr>
-          <w:del w:id="2056" w:author="Alan Hawse" w:date="2017-06-18T12:37:00Z"/>
+          <w:del w:id="2057" w:author="Alan Hawse" w:date="2017-06-18T12:37:00Z"/>
           <w:highlight w:val="yellow"/>
-          <w:rPrChange w:id="2057" w:author="Greg Landry" w:date="2017-06-14T14:16:00Z">
+          <w:rPrChange w:id="2058" w:author="Greg Landry" w:date="2017-06-14T14:16:00Z">
             <w:rPr>
-              <w:del w:id="2058" w:author="Alan Hawse" w:date="2017-06-18T12:37:00Z"/>
+              <w:del w:id="2059" w:author="Alan Hawse" w:date="2017-06-18T12:37:00Z"/>
             </w:rPr>
           </w:rPrChange>
         </w:rPr>
       </w:pPr>
-      <w:del w:id="2059" w:author="Alan Hawse" w:date="2017-06-18T12:37:00Z">
+      <w:del w:id="2060" w:author="Alan Hawse" w:date="2017-06-18T12:37:00Z">
         <w:r>
           <w:rPr>
             <w:highlight w:val="yellow"/>
-            <w:rPrChange w:id="2060" w:author="Greg Landry" w:date="2017-06-14T14:16:00Z">
+            <w:rPrChange w:id="2061" w:author="Greg Landry" w:date="2017-06-14T14:16:00Z">
               <w:rPr/>
             </w:rPrChange>
           </w:rPr>
@@ -19114,7 +19119,7 @@
           <w:rPr>
             <w:i/>
             <w:highlight w:val="yellow"/>
-            <w:rPrChange w:id="2061" w:author="Greg Landry" w:date="2017-06-14T14:16:00Z">
+            <w:rPrChange w:id="2062" w:author="Greg Landry" w:date="2017-06-14T14:16:00Z">
               <w:rPr>
                 <w:i/>
               </w:rPr>
@@ -19125,7 +19130,7 @@
         <w:r>
           <w:rPr>
             <w:highlight w:val="yellow"/>
-            <w:rPrChange w:id="2062" w:author="Greg Landry" w:date="2017-06-14T14:16:00Z">
+            <w:rPrChange w:id="2063" w:author="Greg Landry" w:date="2017-06-14T14:16:00Z">
               <w:rPr/>
             </w:rPrChange>
           </w:rPr>
@@ -19141,20 +19146,20 @@
           <w:numId w:val="29"/>
         </w:numPr>
         <w:rPr>
-          <w:del w:id="2063" w:author="Alan Hawse" w:date="2017-06-18T12:37:00Z"/>
+          <w:del w:id="2064" w:author="Alan Hawse" w:date="2017-06-18T12:37:00Z"/>
           <w:highlight w:val="yellow"/>
-          <w:rPrChange w:id="2064" w:author="Greg Landry" w:date="2017-06-14T14:16:00Z">
+          <w:rPrChange w:id="2065" w:author="Greg Landry" w:date="2017-06-14T14:16:00Z">
             <w:rPr>
-              <w:del w:id="2065" w:author="Alan Hawse" w:date="2017-06-18T12:37:00Z"/>
+              <w:del w:id="2066" w:author="Alan Hawse" w:date="2017-06-18T12:37:00Z"/>
             </w:rPr>
           </w:rPrChange>
         </w:rPr>
       </w:pPr>
-      <w:del w:id="2066" w:author="Alan Hawse" w:date="2017-06-18T12:37:00Z">
+      <w:del w:id="2067" w:author="Alan Hawse" w:date="2017-06-18T12:37:00Z">
         <w:r>
           <w:rPr>
             <w:highlight w:val="yellow"/>
-            <w:rPrChange w:id="2067" w:author="Greg Landry" w:date="2017-06-14T14:16:00Z">
+            <w:rPrChange w:id="2068" w:author="Greg Landry" w:date="2017-06-14T14:16:00Z">
               <w:rPr/>
             </w:rPrChange>
           </w:rPr>
@@ -19163,7 +19168,7 @@
         <w:r>
           <w:rPr>
             <w:highlight w:val="yellow"/>
-            <w:rPrChange w:id="2068" w:author="Greg Landry" w:date="2017-06-14T14:16:00Z">
+            <w:rPrChange w:id="2069" w:author="Greg Landry" w:date="2017-06-14T14:16:00Z">
               <w:rPr/>
             </w:rPrChange>
           </w:rPr>
@@ -19179,20 +19184,20 @@
           <w:numId w:val="29"/>
         </w:numPr>
         <w:rPr>
-          <w:del w:id="2069" w:author="Alan Hawse" w:date="2017-06-18T12:37:00Z"/>
+          <w:del w:id="2070" w:author="Alan Hawse" w:date="2017-06-18T12:37:00Z"/>
           <w:highlight w:val="yellow"/>
-          <w:rPrChange w:id="2070" w:author="Greg Landry" w:date="2017-06-14T14:16:00Z">
+          <w:rPrChange w:id="2071" w:author="Greg Landry" w:date="2017-06-14T14:16:00Z">
             <w:rPr>
-              <w:del w:id="2071" w:author="Alan Hawse" w:date="2017-06-18T12:37:00Z"/>
+              <w:del w:id="2072" w:author="Alan Hawse" w:date="2017-06-18T12:37:00Z"/>
             </w:rPr>
           </w:rPrChange>
         </w:rPr>
       </w:pPr>
-      <w:del w:id="2072" w:author="Alan Hawse" w:date="2017-06-18T12:37:00Z">
+      <w:del w:id="2073" w:author="Alan Hawse" w:date="2017-06-18T12:37:00Z">
         <w:r>
           <w:rPr>
             <w:highlight w:val="yellow"/>
-            <w:rPrChange w:id="2073" w:author="Greg Landry" w:date="2017-06-14T14:16:00Z">
+            <w:rPrChange w:id="2074" w:author="Greg Landry" w:date="2017-06-14T14:16:00Z">
               <w:rPr/>
             </w:rPrChange>
           </w:rPr>
@@ -19201,7 +19206,7 @@
         <w:r>
           <w:rPr>
             <w:highlight w:val="yellow"/>
-            <w:rPrChange w:id="2074" w:author="Greg Landry" w:date="2017-06-14T14:16:00Z">
+            <w:rPrChange w:id="2075" w:author="Greg Landry" w:date="2017-06-14T14:16:00Z">
               <w:rPr/>
             </w:rPrChange>
           </w:rPr>
@@ -19217,20 +19222,20 @@
           <w:numId w:val="29"/>
         </w:numPr>
         <w:rPr>
-          <w:del w:id="2075" w:author="Alan Hawse" w:date="2017-06-18T12:37:00Z"/>
+          <w:del w:id="2076" w:author="Alan Hawse" w:date="2017-06-18T12:37:00Z"/>
           <w:highlight w:val="yellow"/>
-          <w:rPrChange w:id="2076" w:author="Greg Landry" w:date="2017-06-14T14:16:00Z">
+          <w:rPrChange w:id="2077" w:author="Greg Landry" w:date="2017-06-14T14:16:00Z">
             <w:rPr>
-              <w:del w:id="2077" w:author="Alan Hawse" w:date="2017-06-18T12:37:00Z"/>
+              <w:del w:id="2078" w:author="Alan Hawse" w:date="2017-06-18T12:37:00Z"/>
             </w:rPr>
           </w:rPrChange>
         </w:rPr>
       </w:pPr>
-      <w:del w:id="2078" w:author="Alan Hawse" w:date="2017-06-18T12:37:00Z">
+      <w:del w:id="2079" w:author="Alan Hawse" w:date="2017-06-18T12:37:00Z">
         <w:r>
           <w:rPr>
             <w:highlight w:val="yellow"/>
-            <w:rPrChange w:id="2079" w:author="Greg Landry" w:date="2017-06-14T14:16:00Z">
+            <w:rPrChange w:id="2080" w:author="Greg Landry" w:date="2017-06-14T14:16:00Z">
               <w:rPr/>
             </w:rPrChange>
           </w:rPr>
@@ -19246,25 +19251,16 @@
           <w:numId w:val="29"/>
         </w:numPr>
         <w:rPr>
-          <w:del w:id="2080" w:author="Alan Hawse" w:date="2017-06-18T12:37:00Z"/>
+          <w:del w:id="2081" w:author="Alan Hawse" w:date="2017-06-18T12:37:00Z"/>
           <w:highlight w:val="yellow"/>
-          <w:rPrChange w:id="2081" w:author="Greg Landry" w:date="2017-06-14T14:16:00Z">
+          <w:rPrChange w:id="2082" w:author="Greg Landry" w:date="2017-06-14T14:16:00Z">
             <w:rPr>
-              <w:del w:id="2082" w:author="Alan Hawse" w:date="2017-06-18T12:37:00Z"/>
+              <w:del w:id="2083" w:author="Alan Hawse" w:date="2017-06-18T12:37:00Z"/>
             </w:rPr>
           </w:rPrChange>
         </w:rPr>
       </w:pPr>
-      <w:del w:id="2083" w:author="Alan Hawse" w:date="2017-06-18T12:37:00Z">
-        <w:r>
-          <w:rPr>
-            <w:highlight w:val="yellow"/>
-            <w:rPrChange w:id="2084" w:author="Greg Landry" w:date="2017-06-14T14:16:00Z">
-              <w:rPr/>
-            </w:rPrChange>
-          </w:rPr>
-          <w:delText>Hint: use</w:delText>
-        </w:r>
+      <w:del w:id="2084" w:author="Alan Hawse" w:date="2017-06-18T12:37:00Z">
         <w:r>
           <w:rPr>
             <w:highlight w:val="yellow"/>
@@ -19272,7 +19268,7 @@
               <w:rPr/>
             </w:rPrChange>
           </w:rPr>
-          <w:delText xml:space="preserve"> </w:delText>
+          <w:delText>Hint: use</w:delText>
         </w:r>
         <w:r>
           <w:rPr>
@@ -19281,7 +19277,7 @@
               <w:rPr/>
             </w:rPrChange>
           </w:rPr>
-          <w:delText>wiced_tcp_receive() and wic</w:delText>
+          <w:delText xml:space="preserve"> </w:delText>
         </w:r>
         <w:r>
           <w:rPr>
@@ -19290,12 +19286,21 @@
               <w:rPr/>
             </w:rPrChange>
           </w:rPr>
-          <w:delText>ed_packet_get_data</w:delText>
+          <w:delText>wiced_tcp_receive() and wic</w:delText>
         </w:r>
         <w:r>
           <w:rPr>
             <w:highlight w:val="yellow"/>
             <w:rPrChange w:id="2088" w:author="Greg Landry" w:date="2017-06-14T14:16:00Z">
+              <w:rPr/>
+            </w:rPrChange>
+          </w:rPr>
+          <w:delText>ed_packet_get_data</w:delText>
+        </w:r>
+        <w:r>
+          <w:rPr>
+            <w:highlight w:val="yellow"/>
+            <w:rPrChange w:id="2089" w:author="Greg Landry" w:date="2017-06-14T14:16:00Z">
               <w:rPr/>
             </w:rPrChange>
           </w:rPr>
@@ -19311,20 +19316,20 @@
           <w:numId w:val="29"/>
         </w:numPr>
         <w:rPr>
-          <w:del w:id="2089" w:author="Alan Hawse" w:date="2017-06-18T12:37:00Z"/>
+          <w:del w:id="2090" w:author="Alan Hawse" w:date="2017-06-18T12:37:00Z"/>
           <w:highlight w:val="yellow"/>
-          <w:rPrChange w:id="2090" w:author="Greg Landry" w:date="2017-06-14T14:16:00Z">
+          <w:rPrChange w:id="2091" w:author="Greg Landry" w:date="2017-06-14T14:16:00Z">
             <w:rPr>
-              <w:del w:id="2091" w:author="Alan Hawse" w:date="2017-06-18T12:37:00Z"/>
+              <w:del w:id="2092" w:author="Alan Hawse" w:date="2017-06-18T12:37:00Z"/>
             </w:rPr>
           </w:rPrChange>
         </w:rPr>
       </w:pPr>
-      <w:del w:id="2092" w:author="Alan Hawse" w:date="2017-06-18T12:37:00Z">
+      <w:del w:id="2093" w:author="Alan Hawse" w:date="2017-06-18T12:37:00Z">
         <w:r>
           <w:rPr>
             <w:highlight w:val="yellow"/>
-            <w:rPrChange w:id="2093" w:author="Greg Landry" w:date="2017-06-14T14:16:00Z">
+            <w:rPrChange w:id="2094" w:author="Greg Landry" w:date="2017-06-14T14:16:00Z">
               <w:rPr/>
             </w:rPrChange>
           </w:rPr>
@@ -19333,7 +19338,7 @@
         <w:r>
           <w:rPr>
             <w:highlight w:val="yellow"/>
-            <w:rPrChange w:id="2094" w:author="Greg Landry" w:date="2017-06-14T14:16:00Z">
+            <w:rPrChange w:id="2095" w:author="Greg Landry" w:date="2017-06-14T14:16:00Z">
               <w:rPr/>
             </w:rPrChange>
           </w:rPr>
@@ -19349,20 +19354,20 @@
           <w:numId w:val="29"/>
         </w:numPr>
         <w:rPr>
-          <w:del w:id="2095" w:author="Alan Hawse" w:date="2017-06-18T12:37:00Z"/>
+          <w:del w:id="2096" w:author="Alan Hawse" w:date="2017-06-18T12:37:00Z"/>
           <w:highlight w:val="yellow"/>
-          <w:rPrChange w:id="2096" w:author="Greg Landry" w:date="2017-06-14T14:16:00Z">
+          <w:rPrChange w:id="2097" w:author="Greg Landry" w:date="2017-06-14T14:16:00Z">
             <w:rPr>
-              <w:del w:id="2097" w:author="Alan Hawse" w:date="2017-06-18T12:37:00Z"/>
+              <w:del w:id="2098" w:author="Alan Hawse" w:date="2017-06-18T12:37:00Z"/>
             </w:rPr>
           </w:rPrChange>
         </w:rPr>
       </w:pPr>
-      <w:del w:id="2098" w:author="Alan Hawse" w:date="2017-06-18T12:37:00Z">
+      <w:del w:id="2099" w:author="Alan Hawse" w:date="2017-06-18T12:37:00Z">
         <w:r>
           <w:rPr>
             <w:highlight w:val="yellow"/>
-            <w:rPrChange w:id="2099" w:author="Greg Landry" w:date="2017-06-14T14:16:00Z">
+            <w:rPrChange w:id="2100" w:author="Greg Landry" w:date="2017-06-14T14:16:00Z">
               <w:rPr/>
             </w:rPrChange>
           </w:rPr>
@@ -19378,20 +19383,20 @@
           <w:numId w:val="29"/>
         </w:numPr>
         <w:rPr>
-          <w:del w:id="2100" w:author="Alan Hawse" w:date="2017-06-18T12:37:00Z"/>
+          <w:del w:id="2101" w:author="Alan Hawse" w:date="2017-06-18T12:37:00Z"/>
           <w:highlight w:val="yellow"/>
-          <w:rPrChange w:id="2101" w:author="Greg Landry" w:date="2017-06-14T14:16:00Z">
+          <w:rPrChange w:id="2102" w:author="Greg Landry" w:date="2017-06-14T14:16:00Z">
             <w:rPr>
-              <w:del w:id="2102" w:author="Alan Hawse" w:date="2017-06-18T12:37:00Z"/>
+              <w:del w:id="2103" w:author="Alan Hawse" w:date="2017-06-18T12:37:00Z"/>
             </w:rPr>
           </w:rPrChange>
         </w:rPr>
       </w:pPr>
-      <w:del w:id="2103" w:author="Alan Hawse" w:date="2017-06-18T12:37:00Z">
+      <w:del w:id="2104" w:author="Alan Hawse" w:date="2017-06-18T12:37:00Z">
         <w:r>
           <w:rPr>
             <w:highlight w:val="yellow"/>
-            <w:rPrChange w:id="2104" w:author="Greg Landry" w:date="2017-06-14T14:16:00Z">
+            <w:rPrChange w:id="2105" w:author="Greg Landry" w:date="2017-06-14T14:16:00Z">
               <w:rPr/>
             </w:rPrChange>
           </w:rPr>
@@ -19407,14 +19412,14 @@
           <w:numId w:val="29"/>
         </w:numPr>
         <w:rPr>
-          <w:del w:id="2105" w:author="Alan Hawse" w:date="2017-06-18T12:37:00Z"/>
-        </w:rPr>
-      </w:pPr>
-      <w:del w:id="2106" w:author="Alan Hawse" w:date="2017-06-18T12:37:00Z">
+          <w:del w:id="2106" w:author="Alan Hawse" w:date="2017-06-18T12:37:00Z"/>
+        </w:rPr>
+      </w:pPr>
+      <w:del w:id="2107" w:author="Alan Hawse" w:date="2017-06-18T12:37:00Z">
         <w:r>
           <w:rPr>
             <w:highlight w:val="yellow"/>
-            <w:rPrChange w:id="2107" w:author="Greg Landry" w:date="2017-06-14T14:16:00Z">
+            <w:rPrChange w:id="2108" w:author="Greg Landry" w:date="2017-06-14T14:16:00Z">
               <w:rPr/>
             </w:rPrChange>
           </w:rPr>
@@ -19426,7 +19431,7 @@
       <w:pPr>
         <w:pStyle w:val="Heading3"/>
       </w:pPr>
-      <w:del w:id="2108" w:author="Alan Hawse" w:date="2017-06-18T12:37:00Z">
+      <w:del w:id="2109" w:author="Alan Hawse" w:date="2017-06-18T12:37:00Z">
         <w:r>
           <w:delText xml:space="preserve"> </w:delText>
         </w:r>
@@ -19443,8 +19448,6 @@
       <w:r>
         <w:t xml:space="preserve"> Implement the server side of the </w:t>
       </w:r>
-      <w:bookmarkStart w:id="2109" w:name="_GoBack"/>
-      <w:bookmarkEnd w:id="2109"/>
       <w:ins w:id="2110" w:author="Greg Landry" w:date="2017-06-03T09:41:00Z">
         <w:del w:id="2111" w:author="Greg Landry [2]" w:date="2017-07-13T18:31:00Z">
           <w:r>
@@ -19568,7 +19571,7 @@
         <w:pStyle w:val="Heading3"/>
         <w:rPr>
           <w:del w:id="2121" w:author="Greg Landry [2]" w:date="2017-07-13T17:09:00Z"/>
-          <w:rPrChange w:id="2122" w:author="Greg Landry [2]" w:date="2017-07-13T17:10:00Z">
+          <w:rPrChange w:id="2122" w:author="Greg Landry [2]" w:date="2017-07-13T19:12:00Z">
             <w:rPr>
               <w:del w:id="2123" w:author="Greg Landry [2]" w:date="2017-07-13T17:09:00Z"/>
             </w:rPr>
@@ -19583,7 +19586,7 @@
       <w:del w:id="2125" w:author="Greg Landry [2]" w:date="2017-07-13T17:09:00Z">
         <w:r>
           <w:rPr>
-            <w:rPrChange w:id="2126" w:author="Greg Landry [2]" w:date="2017-07-13T17:10:00Z">
+            <w:rPrChange w:id="2126" w:author="Greg Landry [2]" w:date="2017-07-13T19:12:00Z">
               <w:rPr/>
             </w:rPrChange>
           </w:rPr>
@@ -19591,7 +19594,7 @@
         </w:r>
         <w:r>
           <w:rPr>
-            <w:rPrChange w:id="2127" w:author="Greg Landry [2]" w:date="2017-07-13T17:10:00Z">
+            <w:rPrChange w:id="2127" w:author="Greg Landry [2]" w:date="2017-07-13T19:12:00Z">
               <w:rPr/>
             </w:rPrChange>
           </w:rPr>
@@ -19604,7 +19607,7 @@
         <w:pStyle w:val="Heading3"/>
         <w:rPr>
           <w:del w:id="2128" w:author="Greg Landry [2]" w:date="2017-07-13T17:09:00Z"/>
-          <w:rPrChange w:id="2129" w:author="Greg Landry [2]" w:date="2017-07-13T17:10:00Z">
+          <w:rPrChange w:id="2129" w:author="Greg Landry [2]" w:date="2017-07-13T19:12:00Z">
             <w:rPr>
               <w:del w:id="2130" w:author="Greg Landry [2]" w:date="2017-07-13T17:09:00Z"/>
             </w:rPr>
@@ -19619,7 +19622,7 @@
       <w:del w:id="2132" w:author="Greg Landry [2]" w:date="2017-07-13T17:09:00Z">
         <w:r>
           <w:rPr>
-            <w:rPrChange w:id="2133" w:author="Greg Landry [2]" w:date="2017-07-13T17:10:00Z">
+            <w:rPrChange w:id="2133" w:author="Greg Landry [2]" w:date="2017-07-13T19:12:00Z">
               <w:rPr/>
             </w:rPrChange>
           </w:rPr>
@@ -19627,7 +19630,7 @@
         </w:r>
         <w:r>
           <w:rPr>
-            <w:rPrChange w:id="2134" w:author="Greg Landry [2]" w:date="2017-07-13T17:10:00Z">
+            <w:rPrChange w:id="2134" w:author="Greg Landry [2]" w:date="2017-07-13T19:12:00Z">
               <w:rPr/>
             </w:rPrChange>
           </w:rPr>
@@ -19635,7 +19638,7 @@
         </w:r>
         <w:r>
           <w:rPr>
-            <w:rPrChange w:id="2135" w:author="Greg Landry [2]" w:date="2017-07-13T17:10:00Z">
+            <w:rPrChange w:id="2135" w:author="Greg Landry [2]" w:date="2017-07-13T19:12:00Z">
               <w:rPr/>
             </w:rPrChange>
           </w:rPr>
@@ -19643,7 +19646,7 @@
         </w:r>
         <w:r>
           <w:rPr>
-            <w:rPrChange w:id="2136" w:author="Greg Landry [2]" w:date="2017-07-13T17:10:00Z">
+            <w:rPrChange w:id="2136" w:author="Greg Landry [2]" w:date="2017-07-13T19:12:00Z">
               <w:rPr/>
             </w:rPrChange>
           </w:rPr>
@@ -19651,7 +19654,7 @@
         </w:r>
         <w:r>
           <w:rPr>
-            <w:rPrChange w:id="2137" w:author="Greg Landry [2]" w:date="2017-07-13T17:10:00Z">
+            <w:rPrChange w:id="2137" w:author="Greg Landry [2]" w:date="2017-07-13T19:12:00Z">
               <w:rPr/>
             </w:rPrChange>
           </w:rPr>
@@ -19659,7 +19662,7 @@
         </w:r>
         <w:r>
           <w:rPr>
-            <w:rPrChange w:id="2138" w:author="Greg Landry [2]" w:date="2017-07-13T17:10:00Z">
+            <w:rPrChange w:id="2138" w:author="Greg Landry [2]" w:date="2017-07-13T19:12:00Z">
               <w:rPr/>
             </w:rPrChange>
           </w:rPr>
@@ -19667,7 +19670,7 @@
         </w:r>
         <w:r>
           <w:rPr>
-            <w:rPrChange w:id="2139" w:author="Greg Landry [2]" w:date="2017-07-13T17:10:00Z">
+            <w:rPrChange w:id="2139" w:author="Greg Landry [2]" w:date="2017-07-13T19:12:00Z">
               <w:rPr/>
             </w:rPrChange>
           </w:rPr>
@@ -19675,7 +19678,7 @@
         </w:r>
         <w:r>
           <w:rPr>
-            <w:rPrChange w:id="2140" w:author="Greg Landry [2]" w:date="2017-07-13T17:10:00Z">
+            <w:rPrChange w:id="2140" w:author="Greg Landry [2]" w:date="2017-07-13T19:12:00Z">
               <w:rPr/>
             </w:rPrChange>
           </w:rPr>
@@ -19683,7 +19686,7 @@
         </w:r>
         <w:r>
           <w:rPr>
-            <w:rPrChange w:id="2141" w:author="Greg Landry [2]" w:date="2017-07-13T17:10:00Z">
+            <w:rPrChange w:id="2141" w:author="Greg Landry [2]" w:date="2017-07-13T19:12:00Z">
               <w:rPr/>
             </w:rPrChange>
           </w:rPr>
@@ -19691,7 +19694,7 @@
         </w:r>
         <w:r>
           <w:rPr>
-            <w:rPrChange w:id="2142" w:author="Greg Landry [2]" w:date="2017-07-13T17:10:00Z">
+            <w:rPrChange w:id="2142" w:author="Greg Landry [2]" w:date="2017-07-13T19:12:00Z">
               <w:rPr/>
             </w:rPrChange>
           </w:rPr>
@@ -19699,7 +19702,7 @@
         </w:r>
         <w:r>
           <w:rPr>
-            <w:rPrChange w:id="2143" w:author="Greg Landry [2]" w:date="2017-07-13T17:10:00Z">
+            <w:rPrChange w:id="2143" w:author="Greg Landry [2]" w:date="2017-07-13T19:12:00Z">
               <w:rPr/>
             </w:rPrChange>
           </w:rPr>
@@ -19712,7 +19715,7 @@
         <w:pStyle w:val="Heading3"/>
         <w:rPr>
           <w:del w:id="2144" w:author="Greg Landry [2]" w:date="2017-07-13T17:09:00Z"/>
-          <w:rPrChange w:id="2145" w:author="Greg Landry [2]" w:date="2017-07-13T17:10:00Z">
+          <w:rPrChange w:id="2145" w:author="Greg Landry [2]" w:date="2017-07-13T19:12:00Z">
             <w:rPr>
               <w:del w:id="2146" w:author="Greg Landry [2]" w:date="2017-07-13T17:09:00Z"/>
             </w:rPr>
@@ -19727,7 +19730,7 @@
       <w:del w:id="2148" w:author="Greg Landry [2]" w:date="2017-07-13T17:09:00Z">
         <w:r>
           <w:rPr>
-            <w:rPrChange w:id="2149" w:author="Greg Landry [2]" w:date="2017-07-13T17:10:00Z">
+            <w:rPrChange w:id="2149" w:author="Greg Landry [2]" w:date="2017-07-13T19:12:00Z">
               <w:rPr/>
             </w:rPrChange>
           </w:rPr>
@@ -19740,7 +19743,7 @@
         <w:pStyle w:val="Heading3"/>
         <w:rPr>
           <w:del w:id="2150" w:author="Greg Landry [2]" w:date="2017-07-13T17:09:00Z"/>
-          <w:rPrChange w:id="2151" w:author="Greg Landry [2]" w:date="2017-07-13T17:10:00Z">
+          <w:rPrChange w:id="2151" w:author="Greg Landry [2]" w:date="2017-07-13T19:12:00Z">
             <w:rPr>
               <w:del w:id="2152" w:author="Greg Landry [2]" w:date="2017-07-13T17:09:00Z"/>
             </w:rPr>
@@ -19755,7 +19758,7 @@
       <w:del w:id="2154" w:author="Greg Landry [2]" w:date="2017-07-13T17:09:00Z">
         <w:r>
           <w:rPr>
-            <w:rPrChange w:id="2155" w:author="Greg Landry [2]" w:date="2017-07-13T17:10:00Z">
+            <w:rPrChange w:id="2155" w:author="Greg Landry [2]" w:date="2017-07-13T19:12:00Z">
               <w:rPr/>
             </w:rPrChange>
           </w:rPr>
@@ -19763,7 +19766,7 @@
         </w:r>
         <w:r>
           <w:rPr>
-            <w:rPrChange w:id="2156" w:author="Greg Landry [2]" w:date="2017-07-13T17:10:00Z">
+            <w:rPrChange w:id="2156" w:author="Greg Landry [2]" w:date="2017-07-13T19:12:00Z">
               <w:rPr/>
             </w:rPrChange>
           </w:rPr>
@@ -19777,7 +19780,7 @@
         <w:pStyle w:val="Heading3"/>
         <w:rPr>
           <w:del w:id="2157" w:author="Greg Landry [2]" w:date="2017-07-13T17:09:00Z"/>
-          <w:rPrChange w:id="2158" w:author="Greg Landry [2]" w:date="2017-07-13T17:10:00Z">
+          <w:rPrChange w:id="2158" w:author="Greg Landry [2]" w:date="2017-07-13T19:12:00Z">
             <w:rPr>
               <w:del w:id="2159" w:author="Greg Landry [2]" w:date="2017-07-13T17:09:00Z"/>
             </w:rPr>
@@ -19792,7 +19795,7 @@
       <w:del w:id="2161" w:author="Greg Landry [2]" w:date="2017-07-13T17:09:00Z">
         <w:r>
           <w:rPr>
-            <w:rPrChange w:id="2162" w:author="Greg Landry [2]" w:date="2017-07-13T17:10:00Z">
+            <w:rPrChange w:id="2162" w:author="Greg Landry [2]" w:date="2017-07-13T19:12:00Z">
               <w:rPr/>
             </w:rPrChange>
           </w:rPr>
@@ -19800,7 +19803,7 @@
         </w:r>
         <w:r>
           <w:rPr>
-            <w:rPrChange w:id="2163" w:author="Greg Landry [2]" w:date="2017-07-13T17:10:00Z">
+            <w:rPrChange w:id="2163" w:author="Greg Landry [2]" w:date="2017-07-13T19:12:00Z">
               <w:rPr/>
             </w:rPrChange>
           </w:rPr>
@@ -19808,7 +19811,7 @@
         </w:r>
         <w:r>
           <w:rPr>
-            <w:rPrChange w:id="2164" w:author="Greg Landry [2]" w:date="2017-07-13T17:10:00Z">
+            <w:rPrChange w:id="2164" w:author="Greg Landry [2]" w:date="2017-07-13T19:12:00Z">
               <w:rPr/>
             </w:rPrChange>
           </w:rPr>
@@ -19822,7 +19825,7 @@
         <w:pStyle w:val="Heading3"/>
         <w:rPr>
           <w:del w:id="2165" w:author="Greg Landry [2]" w:date="2017-07-13T17:09:00Z"/>
-          <w:rPrChange w:id="2166" w:author="Greg Landry [2]" w:date="2017-07-13T17:10:00Z">
+          <w:rPrChange w:id="2166" w:author="Greg Landry [2]" w:date="2017-07-13T19:12:00Z">
             <w:rPr>
               <w:del w:id="2167" w:author="Greg Landry [2]" w:date="2017-07-13T17:09:00Z"/>
             </w:rPr>
@@ -19835,7 +19838,7 @@
       <w:del w:id="2169" w:author="Greg Landry [2]" w:date="2017-07-13T17:09:00Z">
         <w:r>
           <w:rPr>
-            <w:rPrChange w:id="2170" w:author="Greg Landry [2]" w:date="2017-07-13T17:10:00Z">
+            <w:rPrChange w:id="2170" w:author="Greg Landry [2]" w:date="2017-07-13T19:12:00Z">
               <w:rPr/>
             </w:rPrChange>
           </w:rPr>
@@ -19849,7 +19852,7 @@
           <w:del w:id="2171" w:author="Greg Landry" w:date="2017-06-14T14:16:00Z"/>
           <w:b/>
           <w:bCs/>
-          <w:rPrChange w:id="2172" w:author="Greg Landry [2]" w:date="2017-07-13T17:11:00Z">
+          <w:rPrChange w:id="2172" w:author="Greg Landry [2]" w:date="2017-07-13T19:12:00Z">
             <w:rPr>
               <w:del w:id="2173" w:author="Greg Landry" w:date="2017-06-14T14:16:00Z"/>
               <w:b w:val="0"/>
@@ -19869,6 +19872,12 @@
           <w:b/>
           <w:bCs/>
           <w:color w:val="4F81BD"/>
+          <w:rPrChange w:id="2175" w:author="Greg Landry [2]" w:date="2017-07-13T19:12:00Z">
+            <w:rPr>
+              <w:b w:val="0"/>
+              <w:bCs w:val="0"/>
+            </w:rPr>
+          </w:rPrChange>
         </w:rPr>
         <w:t>(Advanced) 06</w:t>
       </w:r>
@@ -19878,16 +19887,28 @@
           <w:b/>
           <w:bCs/>
           <w:color w:val="4F81BD"/>
+          <w:rPrChange w:id="2176" w:author="Greg Landry [2]" w:date="2017-07-13T19:12:00Z">
+            <w:rPr>
+              <w:b w:val="0"/>
+              <w:bCs w:val="0"/>
+            </w:rPr>
+          </w:rPrChange>
         </w:rPr>
         <w:t xml:space="preserve"> </w:t>
       </w:r>
-      <w:del w:id="2175" w:author="Greg Landry" w:date="2017-06-14T14:15:00Z">
+      <w:del w:id="2177" w:author="Greg Landry" w:date="2017-06-14T14:15:00Z">
         <w:r>
           <w:rPr>
             <w:rFonts w:ascii="Cambria" w:eastAsia="Times New Roman" w:hAnsi="Cambria"/>
             <w:b/>
             <w:bCs/>
             <w:color w:val="4F81BD"/>
+            <w:rPrChange w:id="2178" w:author="Greg Landry [2]" w:date="2017-07-13T19:12:00Z">
+              <w:rPr>
+                <w:b w:val="0"/>
+                <w:bCs w:val="0"/>
+              </w:rPr>
+            </w:rPrChange>
           </w:rPr>
           <w:delText>Modify (0</w:delText>
         </w:r>
@@ -19897,6 +19918,12 @@
             <w:b/>
             <w:bCs/>
             <w:color w:val="4F81BD"/>
+            <w:rPrChange w:id="2179" w:author="Greg Landry [2]" w:date="2017-07-13T19:12:00Z">
+              <w:rPr>
+                <w:b w:val="0"/>
+                <w:bCs w:val="0"/>
+              </w:rPr>
+            </w:rPrChange>
           </w:rPr>
           <w:delText>5</w:delText>
         </w:r>
@@ -19906,6 +19933,12 @@
             <w:b/>
             <w:bCs/>
             <w:color w:val="4F81BD"/>
+            <w:rPrChange w:id="2180" w:author="Greg Landry [2]" w:date="2017-07-13T19:12:00Z">
+              <w:rPr>
+                <w:b w:val="0"/>
+                <w:bCs w:val="0"/>
+              </w:rPr>
+            </w:rPrChange>
           </w:rPr>
           <w:delText>) to handle multiple connections</w:delText>
         </w:r>
@@ -19915,43 +19948,61 @@
             <w:b/>
             <w:bCs/>
             <w:color w:val="4F81BD"/>
+            <w:rPrChange w:id="2181" w:author="Greg Landry [2]" w:date="2017-07-13T19:12:00Z">
+              <w:rPr>
+                <w:b w:val="0"/>
+                <w:bCs w:val="0"/>
+              </w:rPr>
+            </w:rPrChange>
           </w:rPr>
           <w:delText xml:space="preserve"> at a time</w:delText>
         </w:r>
       </w:del>
-      <w:ins w:id="2176" w:author="Greg Landry" w:date="2017-06-14T14:15:00Z">
+      <w:ins w:id="2182" w:author="Greg Landry" w:date="2017-06-14T14:15:00Z">
         <w:r>
           <w:rPr>
             <w:rFonts w:ascii="Cambria" w:eastAsia="Times New Roman" w:hAnsi="Cambria"/>
             <w:b/>
             <w:bCs/>
             <w:color w:val="4F81BD"/>
+            <w:rPrChange w:id="2183" w:author="Greg Landry [2]" w:date="2017-07-13T19:12:00Z">
+              <w:rPr>
+                <w:b w:val="0"/>
+                <w:bCs w:val="0"/>
+              </w:rPr>
+            </w:rPrChange>
           </w:rPr>
           <w:t>Implement a</w:t>
         </w:r>
       </w:ins>
-      <w:ins w:id="2177" w:author="Greg Landry [2]" w:date="2017-07-13T17:10:00Z">
+      <w:ins w:id="2184" w:author="Greg Landry [2]" w:date="2017-07-13T17:10:00Z">
         <w:r>
           <w:rPr>
             <w:rFonts w:ascii="Cambria" w:eastAsia="Times New Roman" w:hAnsi="Cambria"/>
             <w:b/>
             <w:bCs/>
             <w:color w:val="4F81BD"/>
-            <w:rPrChange w:id="2178" w:author="Greg Landry [2]" w:date="2017-07-13T17:13:00Z">
+            <w:rPrChange w:id="2185" w:author="Greg Landry [2]" w:date="2017-07-13T19:12:00Z">
               <w:rPr/>
             </w:rPrChange>
           </w:rPr>
           <w:t xml:space="preserve"> client</w:t>
         </w:r>
       </w:ins>
-      <w:ins w:id="2179" w:author="Greg Landry" w:date="2017-06-14T14:15:00Z">
-        <w:del w:id="2180" w:author="Greg Landry [2]" w:date="2017-07-13T17:10:00Z">
+      <w:ins w:id="2186" w:author="Greg Landry" w:date="2017-06-14T14:15:00Z">
+        <w:del w:id="2187" w:author="Greg Landry [2]" w:date="2017-07-13T17:10:00Z">
           <w:r>
             <w:rPr>
               <w:rFonts w:ascii="Cambria" w:eastAsia="Times New Roman" w:hAnsi="Cambria"/>
               <w:b/>
               <w:bCs/>
               <w:color w:val="4F81BD"/>
+              <w:rPrChange w:id="2188" w:author="Greg Landry [2]" w:date="2017-07-13T19:12:00Z">
+                <w:rPr>
+                  <w:b w:val="0"/>
+                  <w:bCs w:val="0"/>
+                </w:rPr>
+              </w:rPrChange>
             </w:rPr>
             <w:delText xml:space="preserve"> server</w:delText>
           </w:r>
@@ -19962,90 +20013,111 @@
             <w:b/>
             <w:bCs/>
             <w:color w:val="4F81BD"/>
+            <w:rPrChange w:id="2189" w:author="Greg Landry [2]" w:date="2017-07-13T19:12:00Z">
+              <w:rPr>
+                <w:b w:val="0"/>
+                <w:bCs w:val="0"/>
+              </w:rPr>
+            </w:rPrChange>
           </w:rPr>
           <w:t xml:space="preserve"> for the WWEP protocol that </w:t>
         </w:r>
-        <w:del w:id="2181" w:author="Greg Landry [2]" w:date="2017-07-13T17:10:00Z">
+        <w:del w:id="2190" w:author="Greg Landry [2]" w:date="2017-07-13T17:10:00Z">
           <w:r>
             <w:rPr>
               <w:rFonts w:ascii="Cambria" w:eastAsia="Times New Roman" w:hAnsi="Cambria"/>
               <w:b/>
               <w:bCs/>
               <w:color w:val="4F81BD"/>
+              <w:rPrChange w:id="2191" w:author="Greg Landry [2]" w:date="2017-07-13T19:12:00Z">
+                <w:rPr>
+                  <w:b w:val="0"/>
+                  <w:bCs w:val="0"/>
+                </w:rPr>
+              </w:rPrChange>
             </w:rPr>
             <w:delText>will serve both unsecure and secure connections</w:delText>
           </w:r>
         </w:del>
       </w:ins>
-      <w:ins w:id="2182" w:author="Greg Landry [2]" w:date="2017-07-13T17:10:00Z">
+      <w:ins w:id="2192" w:author="Greg Landry [2]" w:date="2017-07-13T17:10:00Z">
         <w:r>
           <w:rPr>
             <w:rFonts w:ascii="Cambria" w:eastAsia="Times New Roman" w:hAnsi="Cambria"/>
             <w:b/>
             <w:bCs/>
             <w:color w:val="4F81BD"/>
-            <w:rPrChange w:id="2183" w:author="Greg Landry [2]" w:date="2017-07-13T17:13:00Z">
+            <w:rPrChange w:id="2193" w:author="Greg Landry [2]" w:date="2017-07-13T19:12:00Z">
               <w:rPr/>
             </w:rPrChange>
           </w:rPr>
           <w:t xml:space="preserve">can send both </w:t>
         </w:r>
       </w:ins>
-      <w:ins w:id="2184" w:author="Greg Landry [2]" w:date="2017-07-13T18:28:00Z">
-        <w:r>
+      <w:ins w:id="2194" w:author="Greg Landry [2]" w:date="2017-07-13T18:28:00Z">
+        <w:r>
+          <w:rPr>
+            <w:b/>
+            <w:rPrChange w:id="2195" w:author="Greg Landry [2]" w:date="2017-07-13T19:12:00Z">
+              <w:rPr>
+                <w:b w:val="0"/>
+                <w:bCs w:val="0"/>
+              </w:rPr>
+            </w:rPrChange>
+          </w:rPr>
           <w:t>non-secure</w:t>
         </w:r>
       </w:ins>
-      <w:ins w:id="2185" w:author="Greg Landry [2]" w:date="2017-07-13T17:10:00Z">
+      <w:ins w:id="2196" w:author="Greg Landry [2]" w:date="2017-07-13T17:10:00Z">
         <w:r>
           <w:rPr>
             <w:rFonts w:ascii="Cambria" w:eastAsia="Times New Roman" w:hAnsi="Cambria"/>
             <w:b/>
             <w:bCs/>
             <w:color w:val="4F81BD"/>
-            <w:rPrChange w:id="2186" w:author="Greg Landry [2]" w:date="2017-07-13T17:13:00Z">
+            <w:rPrChange w:id="2197" w:author="Greg Landry [2]" w:date="2017-07-13T19:12:00Z">
               <w:rPr/>
             </w:rPrChange>
           </w:rPr>
           <w:t xml:space="preserve"> and secure </w:t>
         </w:r>
       </w:ins>
-      <w:ins w:id="2187" w:author="Greg Landry [2]" w:date="2017-07-13T17:11:00Z">
+      <w:ins w:id="2198" w:author="Greg Landry [2]" w:date="2017-07-13T17:11:00Z">
         <w:r>
           <w:rPr>
             <w:rFonts w:ascii="Cambria" w:eastAsia="Times New Roman" w:hAnsi="Cambria"/>
             <w:b/>
             <w:bCs/>
             <w:color w:val="4F81BD"/>
-            <w:rPrChange w:id="2188" w:author="Greg Landry [2]" w:date="2017-07-13T17:13:00Z">
+            <w:rPrChange w:id="2199" w:author="Greg Landry [2]" w:date="2017-07-13T19:12:00Z">
               <w:rPr/>
             </w:rPrChange>
           </w:rPr>
           <w:t xml:space="preserve">TLS </w:t>
         </w:r>
       </w:ins>
-      <w:ins w:id="2189" w:author="Greg Landry [2]" w:date="2017-07-13T17:10:00Z">
+      <w:ins w:id="2200" w:author="Greg Landry [2]" w:date="2017-07-13T17:10:00Z">
         <w:r>
           <w:rPr>
             <w:rFonts w:ascii="Cambria" w:eastAsia="Times New Roman" w:hAnsi="Cambria"/>
             <w:b/>
             <w:bCs/>
             <w:color w:val="4F81BD"/>
-            <w:rPrChange w:id="2190" w:author="Greg Landry [2]" w:date="2017-07-13T17:13:00Z">
+            <w:rPrChange w:id="2201" w:author="Greg Landry [2]" w:date="2017-07-13T19:12:00Z">
               <w:rPr/>
             </w:rPrChange>
           </w:rPr>
           <w:t>message</w:t>
         </w:r>
       </w:ins>
-      <w:ins w:id="2191" w:author="Greg Landry [2]" w:date="2017-07-13T17:11:00Z">
+      <w:ins w:id="2202" w:author="Greg Landry [2]" w:date="2017-07-13T17:11:00Z">
         <w:r>
           <w:rPr>
             <w:rFonts w:ascii="Cambria" w:eastAsia="Times New Roman" w:hAnsi="Cambria"/>
             <w:b/>
             <w:bCs/>
             <w:color w:val="4F81BD"/>
-            <w:rPrChange w:id="2192" w:author="Greg Landry [2]" w:date="2017-07-13T17:13:00Z">
+            <w:rPrChange w:id="2203" w:author="Greg Landry [2]" w:date="2017-07-13T19:12:00Z">
               <w:rPr/>
             </w:rPrChange>
           </w:rPr>
@@ -20057,14 +20129,14 @@
       <w:pPr>
         <w:pStyle w:val="Heading3"/>
         <w:rPr>
-          <w:ins w:id="2193" w:author="Greg Landry [2]" w:date="2017-07-13T17:11:00Z"/>
-          <w:rPrChange w:id="2194" w:author="Greg Landry [2]" w:date="2017-07-13T17:10:00Z">
+          <w:ins w:id="2204" w:author="Greg Landry [2]" w:date="2017-07-13T17:11:00Z"/>
+          <w:rPrChange w:id="2205" w:author="Greg Landry [2]" w:date="2017-07-13T19:12:00Z">
             <w:rPr>
-              <w:ins w:id="2195" w:author="Greg Landry [2]" w:date="2017-07-13T17:11:00Z"/>
+              <w:ins w:id="2206" w:author="Greg Landry [2]" w:date="2017-07-13T17:11:00Z"/>
             </w:rPr>
           </w:rPrChange>
         </w:rPr>
-        <w:pPrChange w:id="2196" w:author="Greg Landry [2]" w:date="2017-07-13T17:10:00Z">
+        <w:pPrChange w:id="2207" w:author="Greg Landry [2]" w:date="2017-07-13T17:10:00Z">
           <w:pPr/>
         </w:pPrChange>
       </w:pPr>
@@ -20072,20 +20144,20 @@
     <w:p>
       <w:pPr>
         <w:rPr>
-          <w:ins w:id="2197" w:author="Greg Landry [2]" w:date="2017-07-13T17:10:00Z"/>
-          <w:rPrChange w:id="2198" w:author="Greg Landry [2]" w:date="2017-07-13T17:10:00Z">
+          <w:ins w:id="2208" w:author="Greg Landry [2]" w:date="2017-07-13T17:10:00Z"/>
+          <w:rPrChange w:id="2209" w:author="Greg Landry [2]" w:date="2017-07-13T17:10:00Z">
             <w:rPr>
-              <w:ins w:id="2199" w:author="Greg Landry [2]" w:date="2017-07-13T17:10:00Z"/>
+              <w:ins w:id="2210" w:author="Greg Landry [2]" w:date="2017-07-13T17:10:00Z"/>
             </w:rPr>
           </w:rPrChange>
         </w:rPr>
-        <w:pPrChange w:id="2200" w:author="Greg Landry [2]" w:date="2017-07-13T17:10:00Z">
+        <w:pPrChange w:id="2211" w:author="Greg Landry [2]" w:date="2017-07-13T17:10:00Z">
           <w:pPr>
             <w:pStyle w:val="Heading3"/>
           </w:pPr>
         </w:pPrChange>
       </w:pPr>
-      <w:ins w:id="2201" w:author="Greg Landry [2]" w:date="2017-07-13T17:11:00Z">
+      <w:ins w:id="2212" w:author="Greg Landry [2]" w:date="2017-07-13T17:11:00Z">
         <w:r>
           <w:t>Use button 0 to send a</w:t>
         </w:r>
@@ -20093,22 +20165,22 @@
           <w:t xml:space="preserve"> </w:t>
         </w:r>
       </w:ins>
-      <w:ins w:id="2202" w:author="Greg Landry [2]" w:date="2017-07-13T18:28:00Z">
+      <w:ins w:id="2213" w:author="Greg Landry [2]" w:date="2017-07-13T18:28:00Z">
         <w:r>
           <w:t>non</w:t>
         </w:r>
       </w:ins>
-      <w:ins w:id="2203" w:author="Greg Landry [2]" w:date="2017-07-13T18:30:00Z">
+      <w:ins w:id="2214" w:author="Greg Landry [2]" w:date="2017-07-13T18:30:00Z">
         <w:r>
           <w:t>-</w:t>
         </w:r>
       </w:ins>
-      <w:ins w:id="2204" w:author="Greg Landry [2]" w:date="2017-07-13T18:28:00Z">
+      <w:ins w:id="2215" w:author="Greg Landry [2]" w:date="2017-07-13T18:28:00Z">
         <w:r>
           <w:t>secure</w:t>
         </w:r>
       </w:ins>
-      <w:ins w:id="2205" w:author="Greg Landry [2]" w:date="2017-07-13T17:11:00Z">
+      <w:ins w:id="2216" w:author="Greg Landry [2]" w:date="2017-07-13T17:11:00Z">
         <w:r>
           <w:t xml:space="preserve"> message and button 1 to send a secure message.</w:t>
         </w:r>
@@ -20118,10 +20190,10 @@
       <w:pPr>
         <w:pStyle w:val="Heading3"/>
         <w:rPr>
-          <w:ins w:id="2206" w:author="Greg Landry [2]" w:date="2017-07-13T17:13:00Z"/>
-        </w:rPr>
-      </w:pPr>
-      <w:ins w:id="2207" w:author="Greg Landry [2]" w:date="2017-07-13T17:10:00Z">
+          <w:ins w:id="2217" w:author="Greg Landry [2]" w:date="2017-07-13T17:13:00Z"/>
+        </w:rPr>
+      </w:pPr>
+      <w:ins w:id="2218" w:author="Greg Landry [2]" w:date="2017-07-13T17:10:00Z">
         <w:r>
           <w:t>(</w:t>
         </w:r>
@@ -20129,27 +20201,27 @@
           <w:t>Advanced) 0</w:t>
         </w:r>
       </w:ins>
-      <w:ins w:id="2208" w:author="Greg Landry [2]" w:date="2017-07-13T17:27:00Z">
+      <w:ins w:id="2219" w:author="Greg Landry [2]" w:date="2017-07-13T17:27:00Z">
         <w:r>
           <w:t>7</w:t>
         </w:r>
       </w:ins>
-      <w:ins w:id="2209" w:author="Greg Landry [2]" w:date="2017-07-13T17:10:00Z">
+      <w:ins w:id="2220" w:author="Greg Landry [2]" w:date="2017-07-13T17:10:00Z">
         <w:r>
           <w:t xml:space="preserve"> Implement a server for the WWEP protocol that will serve both </w:t>
         </w:r>
       </w:ins>
-      <w:ins w:id="2210" w:author="Greg Landry [2]" w:date="2017-07-13T18:28:00Z">
+      <w:ins w:id="2221" w:author="Greg Landry [2]" w:date="2017-07-13T18:28:00Z">
         <w:r>
           <w:t>non-secure</w:t>
         </w:r>
       </w:ins>
-      <w:ins w:id="2211" w:author="Greg Landry [2]" w:date="2017-07-13T17:10:00Z">
+      <w:ins w:id="2222" w:author="Greg Landry [2]" w:date="2017-07-13T17:10:00Z">
         <w:r>
           <w:t xml:space="preserve"> and secure connections</w:t>
         </w:r>
       </w:ins>
-      <w:ins w:id="2212" w:author="Greg Landry [2]" w:date="2017-07-13T17:12:00Z">
+      <w:ins w:id="2223" w:author="Greg Landry [2]" w:date="2017-07-13T17:12:00Z">
         <w:r>
           <w:t xml:space="preserve"> simultaneously</w:t>
         </w:r>
@@ -20158,7 +20230,7 @@
     <w:p>
       <w:pPr>
         <w:rPr>
-          <w:ins w:id="2213" w:author="Greg Landry [2]" w:date="2017-07-13T17:22:00Z"/>
+          <w:ins w:id="2224" w:author="Greg Landry [2]" w:date="2017-07-13T17:22:00Z"/>
           <w:rFonts w:ascii="Cambria" w:eastAsia="Times New Roman" w:hAnsi="Cambria"/>
           <w:b/>
           <w:bCs/>
@@ -20167,7 +20239,7 @@
           <w:szCs w:val="26"/>
         </w:rPr>
       </w:pPr>
-      <w:ins w:id="2214" w:author="Greg Landry [2]" w:date="2017-07-13T17:22:00Z">
+      <w:ins w:id="2225" w:author="Greg Landry [2]" w:date="2017-07-13T17:22:00Z">
         <w:r>
           <w:br w:type="page"/>
         </w:r>
@@ -20177,10 +20249,10 @@
       <w:pPr>
         <w:pStyle w:val="Heading3"/>
         <w:rPr>
-          <w:del w:id="2215" w:author="Greg Landry [2]" w:date="2017-07-13T17:21:00Z"/>
-        </w:rPr>
-      </w:pPr>
-      <w:del w:id="2216" w:author="Greg Landry [2]" w:date="2017-07-13T17:21:00Z">
+          <w:del w:id="2226" w:author="Greg Landry [2]" w:date="2017-07-13T17:21:00Z"/>
+        </w:rPr>
+      </w:pPr>
+      <w:del w:id="2227" w:author="Greg Landry [2]" w:date="2017-07-13T17:21:00Z">
         <w:r>
           <w:lastRenderedPageBreak/>
           <w:delText xml:space="preserve">(Advanced) 07 </w:delText>
@@ -20215,10 +20287,10 @@
       <w:pPr>
         <w:pStyle w:val="Heading3"/>
         <w:rPr>
-          <w:del w:id="2217" w:author="Greg Landry [2]" w:date="2017-07-13T17:21:00Z"/>
-        </w:rPr>
-      </w:pPr>
-      <w:del w:id="2218" w:author="Greg Landry [2]" w:date="2017-07-13T17:21:00Z">
+          <w:del w:id="2228" w:author="Greg Landry [2]" w:date="2017-07-13T17:21:00Z"/>
+        </w:rPr>
+      </w:pPr>
+      <w:del w:id="2229" w:author="Greg Landry [2]" w:date="2017-07-13T17:21:00Z">
         <w:r>
           <w:delText xml:space="preserve">(Advanced) </w:delText>
         </w:r>
@@ -20240,15 +20312,15 @@
       <w:pPr>
         <w:pStyle w:val="Heading3"/>
         <w:rPr>
-          <w:del w:id="2219" w:author="Greg Landry [2]" w:date="2017-07-13T17:21:00Z"/>
+          <w:del w:id="2230" w:author="Greg Landry [2]" w:date="2017-07-13T17:21:00Z"/>
           <w:sz w:val="26"/>
           <w:szCs w:val="26"/>
         </w:rPr>
-        <w:pPrChange w:id="2220" w:author="Greg Landry" w:date="2017-06-14T14:16:00Z">
+        <w:pPrChange w:id="2231" w:author="Greg Landry" w:date="2017-06-14T14:16:00Z">
           <w:pPr/>
         </w:pPrChange>
       </w:pPr>
-      <w:del w:id="2221" w:author="Greg Landry [2]" w:date="2017-07-13T17:14:00Z">
+      <w:del w:id="2232" w:author="Greg Landry [2]" w:date="2017-07-13T17:14:00Z">
         <w:r>
           <w:br w:type="page"/>
         </w:r>
@@ -20301,7 +20373,7 @@
     <w:p>
       <w:pPr>
         <w:rPr>
-          <w:ins w:id="2222" w:author="Alan Hawse" w:date="2017-06-18T12:36:00Z"/>
+          <w:ins w:id="2233" w:author="Alan Hawse" w:date="2017-06-18T12:36:00Z"/>
         </w:rPr>
       </w:pPr>
     </w:p>
@@ -20309,10 +20381,10 @@
       <w:pPr>
         <w:pStyle w:val="Heading3"/>
         <w:rPr>
-          <w:ins w:id="2223" w:author="Alan Hawse" w:date="2017-06-18T12:36:00Z"/>
-        </w:rPr>
-      </w:pPr>
-      <w:ins w:id="2224" w:author="Alan Hawse" w:date="2017-06-18T12:36:00Z">
+          <w:ins w:id="2234" w:author="Alan Hawse" w:date="2017-06-18T12:36:00Z"/>
+        </w:rPr>
+      </w:pPr>
+      <w:ins w:id="2235" w:author="Alan Hawse" w:date="2017-06-18T12:36:00Z">
         <w:r>
           <w:t>(Advanced) Transmitting Data using Packets</w:t>
         </w:r>
@@ -20327,20 +20399,20 @@
     <w:p>
       <w:pPr>
         <w:rPr>
-          <w:ins w:id="2225" w:author="Alan Hawse" w:date="2017-06-18T12:36:00Z"/>
-        </w:rPr>
-      </w:pPr>
-      <w:ins w:id="2226" w:author="Greg Landry [2]" w:date="2017-07-13T17:17:00Z">
+          <w:ins w:id="2236" w:author="Alan Hawse" w:date="2017-06-18T12:36:00Z"/>
+        </w:rPr>
+      </w:pPr>
+      <w:ins w:id="2237" w:author="Greg Landry [2]" w:date="2017-07-13T17:17:00Z">
         <w:r>
           <w:t xml:space="preserve">In the exercise above, we used streams to send/receive data from sockets. </w:t>
         </w:r>
       </w:ins>
-      <w:ins w:id="2227" w:author="Greg Landry [2]" w:date="2017-07-13T17:18:00Z">
+      <w:ins w:id="2238" w:author="Greg Landry [2]" w:date="2017-07-13T17:18:00Z">
         <w:r>
           <w:t xml:space="preserve">Under the hood, streams are transmitting the data using packets. </w:t>
         </w:r>
       </w:ins>
-      <w:ins w:id="2228" w:author="Alan Hawse" w:date="2017-06-18T12:36:00Z">
+      <w:ins w:id="2239" w:author="Alan Hawse" w:date="2017-06-18T12:36:00Z">
         <w:r>
           <w:t xml:space="preserve">At the beginning of your application, when you run the </w:t>
         </w:r>
@@ -20364,10 +20436,10 @@
     <w:p>
       <w:pPr>
         <w:rPr>
-          <w:ins w:id="2229" w:author="Alan Hawse" w:date="2017-06-18T12:36:00Z"/>
-        </w:rPr>
-      </w:pPr>
-      <w:ins w:id="2230" w:author="Alan Hawse" w:date="2017-06-18T12:36:00Z">
+          <w:ins w:id="2240" w:author="Alan Hawse" w:date="2017-06-18T12:36:00Z"/>
+        </w:rPr>
+      </w:pPr>
+      <w:ins w:id="2241" w:author="Alan Hawse" w:date="2017-06-18T12:36:00Z">
         <w:r>
           <w:rPr>
             <w:noProof/>
@@ -20459,10 +20531,10 @@
           <w:numId w:val="15"/>
         </w:numPr>
         <w:rPr>
-          <w:ins w:id="2231" w:author="Alan Hawse" w:date="2017-06-18T12:36:00Z"/>
-        </w:rPr>
-      </w:pPr>
-      <w:ins w:id="2232" w:author="Alan Hawse" w:date="2017-06-18T12:36:00Z">
+          <w:ins w:id="2242" w:author="Alan Hawse" w:date="2017-06-18T12:36:00Z"/>
+        </w:rPr>
+      </w:pPr>
+      <w:ins w:id="2243" w:author="Alan Hawse" w:date="2017-06-18T12:36:00Z">
         <w:r>
           <w:t>An allocation reference count</w:t>
         </w:r>
@@ -20476,10 +20548,10 @@
           <w:numId w:val="15"/>
         </w:numPr>
         <w:rPr>
-          <w:ins w:id="2233" w:author="Alan Hawse" w:date="2017-06-18T12:36:00Z"/>
-        </w:rPr>
-      </w:pPr>
-      <w:ins w:id="2234" w:author="Alan Hawse" w:date="2017-06-18T12:36:00Z">
+          <w:ins w:id="2244" w:author="Alan Hawse" w:date="2017-06-18T12:36:00Z"/>
+        </w:rPr>
+      </w:pPr>
+      <w:ins w:id="2245" w:author="Alan Hawse" w:date="2017-06-18T12:36:00Z">
         <w:r>
           <w:t xml:space="preserve">The raw data </w:t>
         </w:r>
@@ -20493,10 +20565,10 @@
           <w:numId w:val="15"/>
         </w:numPr>
         <w:rPr>
-          <w:ins w:id="2235" w:author="Alan Hawse" w:date="2017-06-18T12:36:00Z"/>
-        </w:rPr>
-      </w:pPr>
-      <w:ins w:id="2236" w:author="Alan Hawse" w:date="2017-06-18T12:36:00Z">
+          <w:ins w:id="2246" w:author="Alan Hawse" w:date="2017-06-18T12:36:00Z"/>
+        </w:rPr>
+      </w:pPr>
+      <w:ins w:id="2247" w:author="Alan Hawse" w:date="2017-06-18T12:36:00Z">
         <w:r>
           <w:t>A pointer to the start of the data</w:t>
         </w:r>
@@ -20510,10 +20582,10 @@
           <w:numId w:val="15"/>
         </w:numPr>
         <w:rPr>
-          <w:ins w:id="2237" w:author="Alan Hawse" w:date="2017-06-18T12:36:00Z"/>
-        </w:rPr>
-      </w:pPr>
-      <w:ins w:id="2238" w:author="Alan Hawse" w:date="2017-06-18T12:36:00Z">
+          <w:ins w:id="2248" w:author="Alan Hawse" w:date="2017-06-18T12:36:00Z"/>
+        </w:rPr>
+      </w:pPr>
+      <w:ins w:id="2249" w:author="Alan Hawse" w:date="2017-06-18T12:36:00Z">
         <w:r>
           <w:t>A pointer to the end of the data</w:t>
         </w:r>
@@ -20527,10 +20599,10 @@
           <w:numId w:val="15"/>
         </w:numPr>
         <w:rPr>
-          <w:ins w:id="2239" w:author="Alan Hawse" w:date="2017-06-18T12:36:00Z"/>
-        </w:rPr>
-      </w:pPr>
-      <w:ins w:id="2240" w:author="Alan Hawse" w:date="2017-06-18T12:36:00Z">
+          <w:ins w:id="2250" w:author="Alan Hawse" w:date="2017-06-18T12:36:00Z"/>
+        </w:rPr>
+      </w:pPr>
+      <w:ins w:id="2251" w:author="Alan Hawse" w:date="2017-06-18T12:36:00Z">
         <w:r>
           <w:t>The TCP packet overhead</w:t>
         </w:r>
@@ -20540,10 +20612,10 @@
       <w:pPr>
         <w:keepNext/>
         <w:rPr>
-          <w:ins w:id="2241" w:author="Alan Hawse" w:date="2017-06-18T12:36:00Z"/>
-        </w:rPr>
-      </w:pPr>
-      <w:ins w:id="2242" w:author="Alan Hawse" w:date="2017-06-18T12:36:00Z">
+          <w:ins w:id="2252" w:author="Alan Hawse" w:date="2017-06-18T12:36:00Z"/>
+        </w:rPr>
+      </w:pPr>
+      <w:ins w:id="2253" w:author="Alan Hawse" w:date="2017-06-18T12:36:00Z">
         <w:r>
           <w:t xml:space="preserve">A packet starts its life unallocated, and as such, the reference count is 0.  When you want to send a message, you call </w:t>
         </w:r>
@@ -20569,11 +20641,11 @@
         <w:pStyle w:val="CCode"/>
         <w:spacing w:after="0"/>
         <w:rPr>
-          <w:ins w:id="2243" w:author="Alan Hawse" w:date="2017-06-18T12:36:00Z"/>
+          <w:ins w:id="2254" w:author="Alan Hawse" w:date="2017-06-18T12:36:00Z"/>
           <w:rFonts w:ascii="Courier New" w:hAnsi="Courier New" w:cs="Courier New"/>
         </w:rPr>
       </w:pPr>
-      <w:ins w:id="2244" w:author="Alan Hawse" w:date="2017-06-18T12:36:00Z">
+      <w:ins w:id="2255" w:author="Alan Hawse" w:date="2017-06-18T12:36:00Z">
         <w:r>
           <w:rPr>
             <w:rFonts w:ascii="Courier New" w:hAnsi="Courier New" w:cs="Courier New"/>
@@ -20588,11 +20660,11 @@
         <w:spacing w:after="0"/>
         <w:ind w:firstLine="720"/>
         <w:rPr>
-          <w:ins w:id="2245" w:author="Alan Hawse" w:date="2017-06-18T12:36:00Z"/>
+          <w:ins w:id="2256" w:author="Alan Hawse" w:date="2017-06-18T12:36:00Z"/>
           <w:rFonts w:ascii="Courier New" w:hAnsi="Courier New" w:cs="Courier New"/>
         </w:rPr>
       </w:pPr>
-      <w:ins w:id="2246" w:author="Alan Hawse" w:date="2017-06-18T12:36:00Z">
+      <w:ins w:id="2257" w:author="Alan Hawse" w:date="2017-06-18T12:36:00Z">
         <w:r>
           <w:rPr>
             <w:rFonts w:ascii="Courier New" w:hAnsi="Courier New" w:cs="Courier New"/>
@@ -20607,11 +20679,11 @@
         <w:spacing w:after="0"/>
         <w:ind w:firstLine="720"/>
         <w:rPr>
-          <w:ins w:id="2247" w:author="Alan Hawse" w:date="2017-06-18T12:36:00Z"/>
+          <w:ins w:id="2258" w:author="Alan Hawse" w:date="2017-06-18T12:36:00Z"/>
           <w:rFonts w:ascii="Courier New" w:hAnsi="Courier New" w:cs="Courier New"/>
         </w:rPr>
       </w:pPr>
-      <w:ins w:id="2248" w:author="Alan Hawse" w:date="2017-06-18T12:36:00Z">
+      <w:ins w:id="2259" w:author="Alan Hawse" w:date="2017-06-18T12:36:00Z">
         <w:r>
           <w:rPr>
             <w:rFonts w:ascii="Courier New" w:hAnsi="Courier New" w:cs="Courier New"/>
@@ -20626,11 +20698,11 @@
         <w:spacing w:after="0"/>
         <w:ind w:firstLine="720"/>
         <w:rPr>
-          <w:ins w:id="2249" w:author="Alan Hawse" w:date="2017-06-18T12:36:00Z"/>
+          <w:ins w:id="2260" w:author="Alan Hawse" w:date="2017-06-18T12:36:00Z"/>
           <w:rFonts w:ascii="Courier New" w:hAnsi="Courier New" w:cs="Courier New"/>
         </w:rPr>
       </w:pPr>
-      <w:ins w:id="2250" w:author="Alan Hawse" w:date="2017-06-18T12:36:00Z">
+      <w:ins w:id="2261" w:author="Alan Hawse" w:date="2017-06-18T12:36:00Z">
         <w:r>
           <w:rPr>
             <w:rFonts w:ascii="Courier New" w:hAnsi="Courier New" w:cs="Courier New"/>
@@ -20645,11 +20717,11 @@
         <w:spacing w:after="0"/>
         <w:ind w:firstLine="720"/>
         <w:rPr>
-          <w:ins w:id="2251" w:author="Alan Hawse" w:date="2017-06-18T12:36:00Z"/>
+          <w:ins w:id="2262" w:author="Alan Hawse" w:date="2017-06-18T12:36:00Z"/>
           <w:rFonts w:ascii="Courier New" w:hAnsi="Courier New" w:cs="Courier New"/>
         </w:rPr>
       </w:pPr>
-      <w:ins w:id="2252" w:author="Alan Hawse" w:date="2017-06-18T12:36:00Z">
+      <w:ins w:id="2263" w:author="Alan Hawse" w:date="2017-06-18T12:36:00Z">
         <w:r>
           <w:rPr>
             <w:rFonts w:ascii="Courier New" w:hAnsi="Courier New" w:cs="Courier New"/>
@@ -20663,11 +20735,11 @@
         <w:pStyle w:val="CCode"/>
         <w:ind w:firstLine="720"/>
         <w:rPr>
-          <w:ins w:id="2253" w:author="Alan Hawse" w:date="2017-06-18T12:36:00Z"/>
+          <w:ins w:id="2264" w:author="Alan Hawse" w:date="2017-06-18T12:36:00Z"/>
           <w:rFonts w:ascii="Courier New" w:hAnsi="Courier New" w:cs="Courier New"/>
         </w:rPr>
       </w:pPr>
-      <w:ins w:id="2254" w:author="Alan Hawse" w:date="2017-06-18T12:36:00Z">
+      <w:ins w:id="2265" w:author="Alan Hawse" w:date="2017-06-18T12:36:00Z">
         <w:r>
           <w:rPr>
             <w:rFonts w:ascii="Courier New" w:hAnsi="Courier New" w:cs="Courier New"/>
@@ -20679,10 +20751,10 @@
     <w:p>
       <w:pPr>
         <w:rPr>
-          <w:ins w:id="2255" w:author="Alan Hawse" w:date="2017-06-18T12:36:00Z"/>
-        </w:rPr>
-      </w:pPr>
-      <w:ins w:id="2256" w:author="Alan Hawse" w:date="2017-06-18T12:36:00Z">
+          <w:ins w:id="2266" w:author="Alan Hawse" w:date="2017-06-18T12:36:00Z"/>
+        </w:rPr>
+      </w:pPr>
+      <w:ins w:id="2267" w:author="Alan Hawse" w:date="2017-06-18T12:36:00Z">
         <w:r>
           <w:t>This function will look for an unallocated packet (i.e. the reference count == 0) and assign it to you.  The arguments are:</w:t>
         </w:r>
@@ -20696,10 +20768,10 @@
           <w:numId w:val="16"/>
         </w:numPr>
         <w:rPr>
-          <w:ins w:id="2257" w:author="Alan Hawse" w:date="2017-06-18T12:36:00Z"/>
-        </w:rPr>
-      </w:pPr>
-      <w:ins w:id="2258" w:author="Alan Hawse" w:date="2017-06-18T12:36:00Z">
+          <w:ins w:id="2268" w:author="Alan Hawse" w:date="2017-06-18T12:36:00Z"/>
+        </w:rPr>
+      </w:pPr>
+      <w:ins w:id="2269" w:author="Alan Hawse" w:date="2017-06-18T12:36:00Z">
         <w:r>
           <w:rPr>
             <w:i/>
@@ -20734,10 +20806,10 @@
           <w:numId w:val="16"/>
         </w:numPr>
         <w:rPr>
-          <w:ins w:id="2259" w:author="Alan Hawse" w:date="2017-06-18T12:36:00Z"/>
-        </w:rPr>
-      </w:pPr>
-      <w:ins w:id="2260" w:author="Alan Hawse" w:date="2017-06-18T12:36:00Z">
+          <w:ins w:id="2270" w:author="Alan Hawse" w:date="2017-06-18T12:36:00Z"/>
+        </w:rPr>
+      </w:pPr>
+      <w:ins w:id="2271" w:author="Alan Hawse" w:date="2017-06-18T12:36:00Z">
         <w:r>
           <w:rPr>
             <w:i/>
@@ -20757,10 +20829,10 @@
           <w:numId w:val="16"/>
         </w:numPr>
         <w:rPr>
-          <w:ins w:id="2261" w:author="Alan Hawse" w:date="2017-06-18T12:36:00Z"/>
-        </w:rPr>
-      </w:pPr>
-      <w:ins w:id="2262" w:author="Alan Hawse" w:date="2017-06-18T12:36:00Z">
+          <w:ins w:id="2272" w:author="Alan Hawse" w:date="2017-06-18T12:36:00Z"/>
+        </w:rPr>
+      </w:pPr>
+      <w:ins w:id="2273" w:author="Alan Hawse" w:date="2017-06-18T12:36:00Z">
         <w:r>
           <w:rPr>
             <w:i/>
@@ -20822,10 +20894,10 @@
           <w:numId w:val="16"/>
         </w:numPr>
         <w:rPr>
-          <w:ins w:id="2263" w:author="Alan Hawse" w:date="2017-06-18T12:36:00Z"/>
-        </w:rPr>
-      </w:pPr>
-      <w:ins w:id="2264" w:author="Alan Hawse" w:date="2017-06-18T12:36:00Z">
+          <w:ins w:id="2274" w:author="Alan Hawse" w:date="2017-06-18T12:36:00Z"/>
+        </w:rPr>
+      </w:pPr>
+      <w:ins w:id="2275" w:author="Alan Hawse" w:date="2017-06-18T12:36:00Z">
         <w:r>
           <w:rPr>
             <w:i/>
@@ -20891,10 +20963,10 @@
           <w:numId w:val="16"/>
         </w:numPr>
         <w:rPr>
-          <w:ins w:id="2265" w:author="Alan Hawse" w:date="2017-06-18T12:36:00Z"/>
-        </w:rPr>
-      </w:pPr>
-      <w:ins w:id="2266" w:author="Alan Hawse" w:date="2017-06-18T12:36:00Z">
+          <w:ins w:id="2276" w:author="Alan Hawse" w:date="2017-06-18T12:36:00Z"/>
+        </w:rPr>
+      </w:pPr>
+      <w:ins w:id="2277" w:author="Alan Hawse" w:date="2017-06-18T12:36:00Z">
         <w:r>
           <w:rPr>
             <w:i/>
@@ -20909,10 +20981,10 @@
     <w:p>
       <w:pPr>
         <w:rPr>
-          <w:ins w:id="2267" w:author="Alan Hawse" w:date="2017-06-18T12:36:00Z"/>
-        </w:rPr>
-      </w:pPr>
-      <w:ins w:id="2268" w:author="Alan Hawse" w:date="2017-06-18T12:36:00Z">
+          <w:ins w:id="2278" w:author="Alan Hawse" w:date="2017-06-18T12:36:00Z"/>
+        </w:rPr>
+      </w:pPr>
+      <w:ins w:id="2279" w:author="Alan Hawse" w:date="2017-06-18T12:36:00Z">
         <w:r>
           <w:t>Once you have created the packet, you need to:</w:t>
         </w:r>
@@ -20926,10 +20998,10 @@
           <w:numId w:val="17"/>
         </w:numPr>
         <w:rPr>
-          <w:ins w:id="2269" w:author="Alan Hawse" w:date="2017-06-18T12:36:00Z"/>
-        </w:rPr>
-      </w:pPr>
-      <w:ins w:id="2270" w:author="Alan Hawse" w:date="2017-06-18T12:36:00Z">
+          <w:ins w:id="2280" w:author="Alan Hawse" w:date="2017-06-18T12:36:00Z"/>
+        </w:rPr>
+      </w:pPr>
+      <w:ins w:id="2281" w:author="Alan Hawse" w:date="2017-06-18T12:36:00Z">
         <w:r>
           <w:t xml:space="preserve">Copy your data into the packet in the correct place i.e. using </w:t>
         </w:r>
@@ -20958,10 +21030,10 @@
           <w:numId w:val="17"/>
         </w:numPr>
         <w:rPr>
-          <w:ins w:id="2271" w:author="Alan Hawse" w:date="2017-06-18T12:36:00Z"/>
-        </w:rPr>
-      </w:pPr>
-      <w:ins w:id="2272" w:author="Alan Hawse" w:date="2017-06-18T12:36:00Z">
+          <w:ins w:id="2282" w:author="Alan Hawse" w:date="2017-06-18T12:36:00Z"/>
+        </w:rPr>
+      </w:pPr>
+      <w:ins w:id="2283" w:author="Alan Hawse" w:date="2017-06-18T12:36:00Z">
         <w:r>
           <w:t xml:space="preserve">Tell the packet where the end of your data is by calling </w:t>
         </w:r>
@@ -20990,10 +21062,10 @@
           <w:numId w:val="17"/>
         </w:numPr>
         <w:rPr>
-          <w:ins w:id="2273" w:author="Alan Hawse" w:date="2017-06-18T12:36:00Z"/>
-        </w:rPr>
-      </w:pPr>
-      <w:ins w:id="2274" w:author="Alan Hawse" w:date="2017-06-18T12:36:00Z">
+          <w:ins w:id="2284" w:author="Alan Hawse" w:date="2017-06-18T12:36:00Z"/>
+        </w:rPr>
+      </w:pPr>
+      <w:ins w:id="2285" w:author="Alan Hawse" w:date="2017-06-18T12:36:00Z">
         <w:r>
           <w:t xml:space="preserve">Send the data by calling </w:t>
         </w:r>
@@ -21017,10 +21089,10 @@
     <w:p>
       <w:pPr>
         <w:rPr>
-          <w:ins w:id="2275" w:author="Alan Hawse" w:date="2017-06-18T12:36:00Z"/>
-        </w:rPr>
-      </w:pPr>
-      <w:ins w:id="2276" w:author="Alan Hawse" w:date="2017-06-18T12:36:00Z">
+          <w:ins w:id="2286" w:author="Alan Hawse" w:date="2017-06-18T12:36:00Z"/>
+        </w:rPr>
+      </w:pPr>
+      <w:ins w:id="2287" w:author="Alan Hawse" w:date="2017-06-18T12:36:00Z">
         <w:r>
           <w:t xml:space="preserve">Finally, you release control of the packet by calling </w:t>
         </w:r>
@@ -21049,10 +21121,10 @@
           <w:numId w:val="22"/>
         </w:numPr>
         <w:rPr>
-          <w:ins w:id="2277" w:author="Alan Hawse" w:date="2017-06-18T12:36:00Z"/>
-        </w:rPr>
-      </w:pPr>
-      <w:ins w:id="2278" w:author="Alan Hawse" w:date="2017-06-18T12:36:00Z">
+          <w:ins w:id="2288" w:author="Alan Hawse" w:date="2017-06-18T12:36:00Z"/>
+        </w:rPr>
+      </w:pPr>
+      <w:ins w:id="2289" w:author="Alan Hawse" w:date="2017-06-18T12:36:00Z">
         <w:r>
           <w:t xml:space="preserve">The pointer </w:t>
         </w:r>
@@ -21075,10 +21147,10 @@
           <w:numId w:val="22"/>
         </w:numPr>
         <w:rPr>
-          <w:ins w:id="2279" w:author="Alan Hawse" w:date="2017-06-18T12:36:00Z"/>
-        </w:rPr>
-      </w:pPr>
-      <w:ins w:id="2280" w:author="Alan Hawse" w:date="2017-06-18T12:36:00Z">
+          <w:ins w:id="2290" w:author="Alan Hawse" w:date="2017-06-18T12:36:00Z"/>
+        </w:rPr>
+      </w:pPr>
+      <w:ins w:id="2291" w:author="Alan Hawse" w:date="2017-06-18T12:36:00Z">
         <w:r>
           <w:rPr>
             <w:i/>
@@ -21098,10 +21170,10 @@
           <w:numId w:val="22"/>
         </w:numPr>
         <w:rPr>
-          <w:ins w:id="2281" w:author="Alan Hawse" w:date="2017-06-18T12:36:00Z"/>
-        </w:rPr>
-      </w:pPr>
-      <w:ins w:id="2282" w:author="Alan Hawse" w:date="2017-06-18T12:36:00Z">
+          <w:ins w:id="2292" w:author="Alan Hawse" w:date="2017-06-18T12:36:00Z"/>
+        </w:rPr>
+      </w:pPr>
+      <w:ins w:id="2293" w:author="Alan Hawse" w:date="2017-06-18T12:36:00Z">
         <w:r>
           <w:t xml:space="preserve">The pointer </w:t>
         </w:r>
@@ -21128,10 +21200,10 @@
     <w:p>
       <w:pPr>
         <w:rPr>
-          <w:ins w:id="2283" w:author="Alan Hawse" w:date="2017-06-18T12:36:00Z"/>
-        </w:rPr>
-      </w:pPr>
-      <w:ins w:id="2284" w:author="Alan Hawse" w:date="2017-06-18T12:36:00Z">
+          <w:ins w:id="2294" w:author="Alan Hawse" w:date="2017-06-18T12:36:00Z"/>
+        </w:rPr>
+      </w:pPr>
+      <w:ins w:id="2295" w:author="Alan Hawse" w:date="2017-06-18T12:36:00Z">
         <w:r>
           <w:t>Be very careful with the line that calls wiced_tcp_set_data_end as you are doing pointer arithmetic.</w:t>
         </w:r>
@@ -21141,10 +21213,10 @@
       <w:pPr>
         <w:pStyle w:val="Heading3"/>
         <w:rPr>
-          <w:ins w:id="2285" w:author="Alan Hawse" w:date="2017-06-18T12:36:00Z"/>
-        </w:rPr>
-      </w:pPr>
-      <w:ins w:id="2286" w:author="Alan Hawse" w:date="2017-06-18T12:36:00Z">
+          <w:ins w:id="2296" w:author="Alan Hawse" w:date="2017-06-18T12:36:00Z"/>
+        </w:rPr>
+      </w:pPr>
+      <w:ins w:id="2297" w:author="Alan Hawse" w:date="2017-06-18T12:36:00Z">
         <w:r>
           <w:t>(Advanced) Receiving Packets as a TCP Server using the WICED SDK</w:t>
         </w:r>
@@ -21153,10 +21225,10 @@
     <w:p>
       <w:pPr>
         <w:rPr>
-          <w:ins w:id="2287" w:author="Alan Hawse" w:date="2017-06-18T12:36:00Z"/>
-        </w:rPr>
-      </w:pPr>
-      <w:ins w:id="2288" w:author="Alan Hawse" w:date="2017-06-18T12:36:00Z">
+          <w:ins w:id="2298" w:author="Alan Hawse" w:date="2017-06-18T12:36:00Z"/>
+        </w:rPr>
+      </w:pPr>
+      <w:ins w:id="2299" w:author="Alan Hawse" w:date="2017-06-18T12:36:00Z">
         <w:r>
           <w:t>As a TCP Server you will probably have a thread that will:</w:t>
         </w:r>
@@ -21170,10 +21242,10 @@
           <w:numId w:val="25"/>
         </w:numPr>
         <w:rPr>
-          <w:ins w:id="2289" w:author="Alan Hawse" w:date="2017-06-18T12:36:00Z"/>
-        </w:rPr>
-      </w:pPr>
-      <w:ins w:id="2290" w:author="Alan Hawse" w:date="2017-06-18T12:36:00Z">
+          <w:ins w:id="2300" w:author="Alan Hawse" w:date="2017-06-18T12:36:00Z"/>
+        </w:rPr>
+      </w:pPr>
+      <w:ins w:id="2301" w:author="Alan Hawse" w:date="2017-06-18T12:36:00Z">
         <w:r>
           <w:t xml:space="preserve">Call the </w:t>
         </w:r>
@@ -21205,10 +21277,10 @@
           <w:numId w:val="25"/>
         </w:numPr>
         <w:rPr>
-          <w:ins w:id="2291" w:author="Alan Hawse" w:date="2017-06-18T12:36:00Z"/>
-        </w:rPr>
-      </w:pPr>
-      <w:ins w:id="2292" w:author="Alan Hawse" w:date="2017-06-18T12:36:00Z">
+          <w:ins w:id="2302" w:author="Alan Hawse" w:date="2017-06-18T12:36:00Z"/>
+        </w:rPr>
+      </w:pPr>
+      <w:ins w:id="2303" w:author="Alan Hawse" w:date="2017-06-18T12:36:00Z">
         <w:r>
           <w:t xml:space="preserve">Once the data has arrived you can call </w:t>
         </w:r>
@@ -21229,11 +21301,11 @@
         <w:spacing w:after="0"/>
         <w:ind w:left="1440"/>
         <w:rPr>
-          <w:ins w:id="2293" w:author="Alan Hawse" w:date="2017-06-18T12:36:00Z"/>
+          <w:ins w:id="2304" w:author="Alan Hawse" w:date="2017-06-18T12:36:00Z"/>
           <w:rFonts w:ascii="Courier New" w:hAnsi="Courier New" w:cs="Courier New"/>
         </w:rPr>
       </w:pPr>
-      <w:ins w:id="2294" w:author="Alan Hawse" w:date="2017-06-18T12:36:00Z">
+      <w:ins w:id="2305" w:author="Alan Hawse" w:date="2017-06-18T12:36:00Z">
         <w:r>
           <w:rPr>
             <w:rFonts w:ascii="Courier New" w:hAnsi="Courier New" w:cs="Courier New"/>
@@ -21248,11 +21320,11 @@
         <w:spacing w:after="0"/>
         <w:ind w:firstLine="720"/>
         <w:rPr>
-          <w:ins w:id="2295" w:author="Alan Hawse" w:date="2017-06-18T12:36:00Z"/>
+          <w:ins w:id="2306" w:author="Alan Hawse" w:date="2017-06-18T12:36:00Z"/>
           <w:rFonts w:ascii="Courier New" w:hAnsi="Courier New" w:cs="Courier New"/>
         </w:rPr>
       </w:pPr>
-      <w:ins w:id="2296" w:author="Alan Hawse" w:date="2017-06-18T12:36:00Z">
+      <w:ins w:id="2307" w:author="Alan Hawse" w:date="2017-06-18T12:36:00Z">
         <w:r>
           <w:rPr>
             <w:rFonts w:ascii="Courier New" w:hAnsi="Courier New" w:cs="Courier New"/>
@@ -21267,11 +21339,11 @@
         <w:spacing w:after="0"/>
         <w:ind w:firstLine="720"/>
         <w:rPr>
-          <w:ins w:id="2297" w:author="Alan Hawse" w:date="2017-06-18T12:36:00Z"/>
+          <w:ins w:id="2308" w:author="Alan Hawse" w:date="2017-06-18T12:36:00Z"/>
           <w:rFonts w:ascii="Courier New" w:hAnsi="Courier New" w:cs="Courier New"/>
         </w:rPr>
       </w:pPr>
-      <w:ins w:id="2298" w:author="Alan Hawse" w:date="2017-06-18T12:36:00Z">
+      <w:ins w:id="2309" w:author="Alan Hawse" w:date="2017-06-18T12:36:00Z">
         <w:r>
           <w:rPr>
             <w:rFonts w:ascii="Courier New" w:hAnsi="Courier New" w:cs="Courier New"/>
@@ -21285,11 +21357,11 @@
         <w:pStyle w:val="CCode"/>
         <w:ind w:firstLine="720"/>
         <w:rPr>
-          <w:ins w:id="2299" w:author="Alan Hawse" w:date="2017-06-18T12:36:00Z"/>
+          <w:ins w:id="2310" w:author="Alan Hawse" w:date="2017-06-18T12:36:00Z"/>
           <w:rFonts w:ascii="Courier New" w:hAnsi="Courier New" w:cs="Courier New"/>
         </w:rPr>
       </w:pPr>
-      <w:ins w:id="2300" w:author="Alan Hawse" w:date="2017-06-18T12:36:00Z">
+      <w:ins w:id="2311" w:author="Alan Hawse" w:date="2017-06-18T12:36:00Z">
         <w:r>
           <w:rPr>
             <w:rFonts w:ascii="Courier New" w:hAnsi="Courier New" w:cs="Courier New"/>
@@ -21308,10 +21380,10 @@
       <w:pPr>
         <w:pStyle w:val="ListParagraph"/>
         <w:rPr>
-          <w:ins w:id="2301" w:author="Alan Hawse" w:date="2017-06-18T12:36:00Z"/>
-        </w:rPr>
-      </w:pPr>
-      <w:ins w:id="2302" w:author="Alan Hawse" w:date="2017-06-18T12:36:00Z">
+          <w:ins w:id="2312" w:author="Alan Hawse" w:date="2017-06-18T12:36:00Z"/>
+        </w:rPr>
+      </w:pPr>
+      <w:ins w:id="2313" w:author="Alan Hawse" w:date="2017-06-18T12:36:00Z">
         <w:r>
           <w:t xml:space="preserve">The </w:t>
         </w:r>
@@ -21352,10 +21424,10 @@
           <w:numId w:val="25"/>
         </w:numPr>
         <w:rPr>
-          <w:ins w:id="2303" w:author="Alan Hawse" w:date="2017-06-18T12:36:00Z"/>
-        </w:rPr>
-      </w:pPr>
-      <w:ins w:id="2304" w:author="Alan Hawse" w:date="2017-06-18T12:36:00Z">
+          <w:ins w:id="2314" w:author="Alan Hawse" w:date="2017-06-18T12:36:00Z"/>
+        </w:rPr>
+      </w:pPr>
+      <w:ins w:id="2315" w:author="Alan Hawse" w:date="2017-06-18T12:36:00Z">
         <w:r>
           <w:lastRenderedPageBreak/>
           <w:t xml:space="preserve">Finally, you can get the actual TCP packet data by calling </w:t>
@@ -21375,7 +21447,7 @@
       <w:pPr>
         <w:ind w:left="1440"/>
         <w:rPr>
-          <w:ins w:id="2305" w:author="Alan Hawse" w:date="2017-06-18T12:36:00Z"/>
+          <w:ins w:id="2316" w:author="Alan Hawse" w:date="2017-06-18T12:36:00Z"/>
           <w:rFonts w:ascii="Courier New" w:eastAsia="Times New Roman" w:hAnsi="Courier New" w:cs="Courier New"/>
           <w:color w:val="548DD4"/>
           <w:kern w:val="28"/>
@@ -21383,7 +21455,7 @@
           <w:szCs w:val="18"/>
         </w:rPr>
       </w:pPr>
-      <w:ins w:id="2306" w:author="Alan Hawse" w:date="2017-06-18T12:36:00Z">
+      <w:ins w:id="2317" w:author="Alan Hawse" w:date="2017-06-18T12:36:00Z">
         <w:r>
           <w:rPr>
             <w:rFonts w:ascii="Courier New" w:eastAsia="Times New Roman" w:hAnsi="Courier New" w:cs="Courier New"/>
@@ -21400,7 +21472,7 @@
       <w:pPr>
         <w:ind w:left="1440"/>
         <w:rPr>
-          <w:ins w:id="2307" w:author="Alan Hawse" w:date="2017-06-18T12:36:00Z"/>
+          <w:ins w:id="2318" w:author="Alan Hawse" w:date="2017-06-18T12:36:00Z"/>
           <w:rFonts w:ascii="Courier New" w:eastAsia="Times New Roman" w:hAnsi="Courier New" w:cs="Courier New"/>
           <w:color w:val="548DD4"/>
           <w:kern w:val="28"/>
@@ -21408,7 +21480,7 @@
           <w:szCs w:val="18"/>
         </w:rPr>
       </w:pPr>
-      <w:ins w:id="2308" w:author="Alan Hawse" w:date="2017-06-18T12:36:00Z">
+      <w:ins w:id="2319" w:author="Alan Hawse" w:date="2017-06-18T12:36:00Z">
         <w:r>
           <w:rPr>
             <w:rFonts w:ascii="Courier New" w:eastAsia="Times New Roman" w:hAnsi="Courier New" w:cs="Courier New"/>
@@ -21425,7 +21497,7 @@
       <w:pPr>
         <w:ind w:left="1440"/>
         <w:rPr>
-          <w:ins w:id="2309" w:author="Alan Hawse" w:date="2017-06-18T12:36:00Z"/>
+          <w:ins w:id="2320" w:author="Alan Hawse" w:date="2017-06-18T12:36:00Z"/>
           <w:rFonts w:ascii="Courier New" w:eastAsia="Times New Roman" w:hAnsi="Courier New" w:cs="Courier New"/>
           <w:color w:val="548DD4"/>
           <w:kern w:val="28"/>
@@ -21433,7 +21505,7 @@
           <w:szCs w:val="18"/>
         </w:rPr>
       </w:pPr>
-      <w:ins w:id="2310" w:author="Alan Hawse" w:date="2017-06-18T12:36:00Z">
+      <w:ins w:id="2321" w:author="Alan Hawse" w:date="2017-06-18T12:36:00Z">
         <w:r>
           <w:rPr>
             <w:rFonts w:ascii="Courier New" w:eastAsia="Times New Roman" w:hAnsi="Courier New" w:cs="Courier New"/>
@@ -21450,7 +21522,7 @@
       <w:pPr>
         <w:ind w:left="1440"/>
         <w:rPr>
-          <w:ins w:id="2311" w:author="Alan Hawse" w:date="2017-06-18T12:36:00Z"/>
+          <w:ins w:id="2322" w:author="Alan Hawse" w:date="2017-06-18T12:36:00Z"/>
           <w:rFonts w:ascii="Courier New" w:eastAsia="Times New Roman" w:hAnsi="Courier New" w:cs="Courier New"/>
           <w:color w:val="548DD4"/>
           <w:kern w:val="28"/>
@@ -21458,7 +21530,7 @@
           <w:szCs w:val="18"/>
         </w:rPr>
       </w:pPr>
-      <w:ins w:id="2312" w:author="Alan Hawse" w:date="2017-06-18T12:36:00Z">
+      <w:ins w:id="2323" w:author="Alan Hawse" w:date="2017-06-18T12:36:00Z">
         <w:r>
           <w:rPr>
             <w:rFonts w:ascii="Courier New" w:eastAsia="Times New Roman" w:hAnsi="Courier New" w:cs="Courier New"/>
@@ -21475,7 +21547,7 @@
       <w:pPr>
         <w:ind w:left="1440"/>
         <w:rPr>
-          <w:ins w:id="2313" w:author="Alan Hawse" w:date="2017-06-18T12:36:00Z"/>
+          <w:ins w:id="2324" w:author="Alan Hawse" w:date="2017-06-18T12:36:00Z"/>
           <w:rFonts w:ascii="Courier New" w:eastAsia="Times New Roman" w:hAnsi="Courier New" w:cs="Courier New"/>
           <w:color w:val="548DD4"/>
           <w:kern w:val="28"/>
@@ -21483,7 +21555,7 @@
           <w:szCs w:val="18"/>
         </w:rPr>
       </w:pPr>
-      <w:ins w:id="2314" w:author="Alan Hawse" w:date="2017-06-18T12:36:00Z">
+      <w:ins w:id="2325" w:author="Alan Hawse" w:date="2017-06-18T12:36:00Z">
         <w:r>
           <w:rPr>
             <w:rFonts w:ascii="Courier New" w:eastAsia="Times New Roman" w:hAnsi="Courier New" w:cs="Courier New"/>
@@ -21500,7 +21572,7 @@
       <w:pPr>
         <w:ind w:left="1440"/>
         <w:rPr>
-          <w:ins w:id="2315" w:author="Alan Hawse" w:date="2017-06-18T12:36:00Z"/>
+          <w:ins w:id="2326" w:author="Alan Hawse" w:date="2017-06-18T12:36:00Z"/>
           <w:rFonts w:ascii="Courier New" w:eastAsia="Times New Roman" w:hAnsi="Courier New" w:cs="Courier New"/>
           <w:color w:val="548DD4"/>
           <w:kern w:val="28"/>
@@ -21508,7 +21580,7 @@
           <w:szCs w:val="18"/>
         </w:rPr>
       </w:pPr>
-      <w:ins w:id="2316" w:author="Alan Hawse" w:date="2017-06-18T12:36:00Z">
+      <w:ins w:id="2327" w:author="Alan Hawse" w:date="2017-06-18T12:36:00Z">
         <w:r>
           <w:rPr>
             <w:rFonts w:ascii="Courier New" w:eastAsia="Times New Roman" w:hAnsi="Courier New" w:cs="Courier New"/>
@@ -21535,10 +21607,10 @@
       <w:pPr>
         <w:ind w:left="720"/>
         <w:rPr>
-          <w:ins w:id="2317" w:author="Alan Hawse" w:date="2017-06-18T12:36:00Z"/>
-        </w:rPr>
-      </w:pPr>
-      <w:ins w:id="2318" w:author="Alan Hawse" w:date="2017-06-18T12:36:00Z">
+          <w:ins w:id="2328" w:author="Alan Hawse" w:date="2017-06-18T12:36:00Z"/>
+        </w:rPr>
+      </w:pPr>
+      <w:ins w:id="2329" w:author="Alan Hawse" w:date="2017-06-18T12:36:00Z">
         <w:r>
           <w:t>This function is designed to let you grab pieces of the packet, hence the offset parameter.  To get your data you need to pass a pointer to a uint8_t pointer.  The function will update your pointer to point to the raw data in the buffer.</w:t>
         </w:r>
@@ -21549,10 +21621,10 @@
         <w:keepNext/>
         <w:ind w:left="720"/>
         <w:rPr>
-          <w:ins w:id="2319" w:author="Alan Hawse" w:date="2017-06-18T12:36:00Z"/>
-        </w:rPr>
-      </w:pPr>
-      <w:ins w:id="2320" w:author="Alan Hawse" w:date="2017-06-18T12:36:00Z">
+          <w:ins w:id="2330" w:author="Alan Hawse" w:date="2017-06-18T12:36:00Z"/>
+        </w:rPr>
+      </w:pPr>
+      <w:ins w:id="2331" w:author="Alan Hawse" w:date="2017-06-18T12:36:00Z">
         <w:r>
           <w:t>Given the above, the receive firmware might look something like this:</w:t>
         </w:r>
@@ -21562,190 +21634,6 @@
       <w:pPr>
         <w:keepNext/>
         <w:ind w:left="720"/>
-        <w:rPr>
-          <w:ins w:id="2321" w:author="Alan Hawse" w:date="2017-06-18T12:36:00Z"/>
-          <w:rFonts w:ascii="Courier New" w:eastAsia="Times New Roman" w:hAnsi="Courier New" w:cs="Courier New"/>
-          <w:color w:val="548DD4"/>
-          <w:kern w:val="28"/>
-          <w:sz w:val="18"/>
-          <w:szCs w:val="18"/>
-        </w:rPr>
-      </w:pPr>
-      <w:ins w:id="2322" w:author="Alan Hawse" w:date="2017-06-18T12:36:00Z">
-        <w:r>
-          <w:rPr>
-            <w:rFonts w:ascii="Courier New" w:eastAsia="Times New Roman" w:hAnsi="Courier New" w:cs="Courier New"/>
-            <w:color w:val="548DD4"/>
-            <w:kern w:val="28"/>
-            <w:sz w:val="18"/>
-            <w:szCs w:val="18"/>
-          </w:rPr>
-          <w:t>while(1)</w:t>
-        </w:r>
-      </w:ins>
-    </w:p>
-    <w:p>
-      <w:pPr>
-        <w:keepNext/>
-        <w:ind w:left="720"/>
-        <w:rPr>
-          <w:ins w:id="2323" w:author="Alan Hawse" w:date="2017-06-18T12:36:00Z"/>
-          <w:rFonts w:ascii="Courier New" w:eastAsia="Times New Roman" w:hAnsi="Courier New" w:cs="Courier New"/>
-          <w:color w:val="548DD4"/>
-          <w:kern w:val="28"/>
-          <w:sz w:val="18"/>
-          <w:szCs w:val="18"/>
-        </w:rPr>
-      </w:pPr>
-      <w:ins w:id="2324" w:author="Alan Hawse" w:date="2017-06-18T12:36:00Z">
-        <w:r>
-          <w:rPr>
-            <w:rFonts w:ascii="Courier New" w:eastAsia="Times New Roman" w:hAnsi="Courier New" w:cs="Courier New"/>
-            <w:color w:val="548DD4"/>
-            <w:kern w:val="28"/>
-            <w:sz w:val="18"/>
-            <w:szCs w:val="18"/>
-          </w:rPr>
-          <w:t>{</w:t>
-        </w:r>
-      </w:ins>
-    </w:p>
-    <w:p>
-      <w:pPr>
-        <w:keepNext/>
-        <w:ind w:left="720" w:firstLine="720"/>
-        <w:rPr>
-          <w:ins w:id="2325" w:author="Alan Hawse" w:date="2017-06-18T12:36:00Z"/>
-          <w:rFonts w:ascii="Courier New" w:eastAsia="Times New Roman" w:hAnsi="Courier New" w:cs="Courier New"/>
-          <w:color w:val="548DD4"/>
-          <w:kern w:val="28"/>
-          <w:sz w:val="18"/>
-          <w:szCs w:val="18"/>
-        </w:rPr>
-      </w:pPr>
-      <w:ins w:id="2326" w:author="Alan Hawse" w:date="2017-06-18T12:36:00Z">
-        <w:r>
-          <w:rPr>
-            <w:rFonts w:ascii="Courier New" w:eastAsia="Times New Roman" w:hAnsi="Courier New" w:cs="Courier New"/>
-            <w:color w:val="548DD4"/>
-            <w:kern w:val="28"/>
-            <w:sz w:val="18"/>
-            <w:szCs w:val="18"/>
-          </w:rPr>
-          <w:t>wiced_packet_t *myPacket;</w:t>
-        </w:r>
-      </w:ins>
-    </w:p>
-    <w:p>
-      <w:pPr>
-        <w:keepNext/>
-        <w:ind w:left="1440"/>
-        <w:rPr>
-          <w:ins w:id="2327" w:author="Alan Hawse" w:date="2017-06-18T12:36:00Z"/>
-          <w:rFonts w:ascii="Courier New" w:eastAsia="Times New Roman" w:hAnsi="Courier New" w:cs="Courier New"/>
-          <w:color w:val="548DD4"/>
-          <w:kern w:val="28"/>
-          <w:sz w:val="18"/>
-          <w:szCs w:val="18"/>
-        </w:rPr>
-      </w:pPr>
-      <w:ins w:id="2328" w:author="Alan Hawse" w:date="2017-06-18T12:36:00Z">
-        <w:r>
-          <w:rPr>
-            <w:rFonts w:ascii="Courier New" w:eastAsia="Times New Roman" w:hAnsi="Courier New" w:cs="Courier New"/>
-            <w:color w:val="548DD4"/>
-            <w:kern w:val="28"/>
-            <w:sz w:val="18"/>
-            <w:szCs w:val="18"/>
-          </w:rPr>
-          <w:t xml:space="preserve">uint8_t </w:t>
-        </w:r>
-        <w:r>
-          <w:rPr>
-            <w:rFonts w:ascii="Courier New" w:eastAsia="Times New Roman" w:hAnsi="Courier New" w:cs="Courier New"/>
-            <w:color w:val="548DD4"/>
-            <w:kern w:val="28"/>
-            <w:sz w:val="18"/>
-            <w:szCs w:val="18"/>
-          </w:rPr>
-          <w:t xml:space="preserve">       </w:t>
-        </w:r>
-        <w:r>
-          <w:rPr>
-            <w:rFonts w:ascii="Courier New" w:eastAsia="Times New Roman" w:hAnsi="Courier New" w:cs="Courier New"/>
-            <w:color w:val="548DD4"/>
-            <w:kern w:val="28"/>
-            <w:sz w:val="18"/>
-            <w:szCs w:val="18"/>
-          </w:rPr>
-          <w:t>*myData;</w:t>
-        </w:r>
-      </w:ins>
-    </w:p>
-    <w:p>
-      <w:pPr>
-        <w:keepNext/>
-        <w:ind w:left="1440"/>
-        <w:rPr>
-          <w:ins w:id="2329" w:author="Alan Hawse" w:date="2017-06-18T12:36:00Z"/>
-          <w:rFonts w:ascii="Courier New" w:eastAsia="Times New Roman" w:hAnsi="Courier New" w:cs="Courier New"/>
-          <w:color w:val="548DD4"/>
-          <w:kern w:val="28"/>
-          <w:sz w:val="18"/>
-          <w:szCs w:val="18"/>
-        </w:rPr>
-      </w:pPr>
-      <w:ins w:id="2330" w:author="Alan Hawse" w:date="2017-06-18T12:36:00Z">
-        <w:r>
-          <w:rPr>
-            <w:rFonts w:ascii="Courier New" w:eastAsia="Times New Roman" w:hAnsi="Courier New" w:cs="Courier New"/>
-            <w:color w:val="548DD4"/>
-            <w:kern w:val="28"/>
-            <w:sz w:val="18"/>
-            <w:szCs w:val="18"/>
-          </w:rPr>
-          <w:t xml:space="preserve">uint16_t </w:t>
-        </w:r>
-        <w:r>
-          <w:rPr>
-            <w:rFonts w:ascii="Courier New" w:eastAsia="Times New Roman" w:hAnsi="Courier New" w:cs="Courier New"/>
-            <w:color w:val="548DD4"/>
-            <w:kern w:val="28"/>
-            <w:sz w:val="18"/>
-            <w:szCs w:val="18"/>
-          </w:rPr>
-          <w:t xml:space="preserve">      </w:t>
-        </w:r>
-        <w:r>
-          <w:rPr>
-            <w:rFonts w:ascii="Courier New" w:eastAsia="Times New Roman" w:hAnsi="Courier New" w:cs="Courier New"/>
-            <w:color w:val="548DD4"/>
-            <w:kern w:val="28"/>
-            <w:sz w:val="18"/>
-            <w:szCs w:val="18"/>
-          </w:rPr>
-          <w:t>frag_len,avail_len;</w:t>
-        </w:r>
-      </w:ins>
-    </w:p>
-    <w:p>
-      <w:pPr>
-        <w:keepNext/>
-        <w:ind w:left="1440"/>
-        <w:rPr>
-          <w:ins w:id="2331" w:author="Alan Hawse" w:date="2017-06-18T12:36:00Z"/>
-          <w:rFonts w:ascii="Courier New" w:eastAsia="Times New Roman" w:hAnsi="Courier New" w:cs="Courier New"/>
-          <w:color w:val="548DD4"/>
-          <w:kern w:val="28"/>
-          <w:sz w:val="18"/>
-          <w:szCs w:val="18"/>
-        </w:rPr>
-      </w:pPr>
-    </w:p>
-    <w:p>
-      <w:pPr>
-        <w:keepNext/>
-        <w:ind w:left="1440"/>
         <w:rPr>
           <w:ins w:id="2332" w:author="Alan Hawse" w:date="2017-06-18T12:36:00Z"/>
           <w:rFonts w:ascii="Courier New" w:eastAsia="Times New Roman" w:hAnsi="Courier New" w:cs="Courier New"/>
@@ -21764,34 +21652,14 @@
             <w:sz w:val="18"/>
             <w:szCs w:val="18"/>
           </w:rPr>
-          <w:t xml:space="preserve">result = wiced_tcp_accept( &amp;socket ); // </w:t>
-        </w:r>
-        <w:r>
-          <w:rPr>
-            <w:rFonts w:ascii="Courier New" w:eastAsia="Times New Roman" w:hAnsi="Courier New" w:cs="Courier New"/>
-            <w:color w:val="548DD4"/>
-            <w:kern w:val="28"/>
-            <w:sz w:val="18"/>
-            <w:szCs w:val="18"/>
-          </w:rPr>
-          <w:t>Suspend</w:t>
-        </w:r>
-        <w:r>
-          <w:rPr>
-            <w:rFonts w:ascii="Courier New" w:eastAsia="Times New Roman" w:hAnsi="Courier New" w:cs="Courier New"/>
-            <w:color w:val="548DD4"/>
-            <w:kern w:val="28"/>
-            <w:sz w:val="18"/>
-            <w:szCs w:val="18"/>
-          </w:rPr>
-          <w:t xml:space="preserve"> until packet is received</w:t>
+          <w:t>while(1)</w:t>
         </w:r>
       </w:ins>
     </w:p>
     <w:p>
       <w:pPr>
         <w:keepNext/>
-        <w:ind w:left="1440"/>
+        <w:ind w:left="720"/>
         <w:rPr>
           <w:ins w:id="2334" w:author="Alan Hawse" w:date="2017-06-18T12:36:00Z"/>
           <w:rFonts w:ascii="Courier New" w:eastAsia="Times New Roman" w:hAnsi="Courier New" w:cs="Courier New"/>
@@ -21801,13 +21669,25 @@
           <w:szCs w:val="18"/>
         </w:rPr>
       </w:pPr>
+      <w:ins w:id="2335" w:author="Alan Hawse" w:date="2017-06-18T12:36:00Z">
+        <w:r>
+          <w:rPr>
+            <w:rFonts w:ascii="Courier New" w:eastAsia="Times New Roman" w:hAnsi="Courier New" w:cs="Courier New"/>
+            <w:color w:val="548DD4"/>
+            <w:kern w:val="28"/>
+            <w:sz w:val="18"/>
+            <w:szCs w:val="18"/>
+          </w:rPr>
+          <w:t>{</w:t>
+        </w:r>
+      </w:ins>
     </w:p>
     <w:p>
       <w:pPr>
         <w:keepNext/>
-        <w:ind w:left="1440"/>
-        <w:rPr>
-          <w:ins w:id="2335" w:author="Alan Hawse" w:date="2017-06-18T12:36:00Z"/>
+        <w:ind w:left="720" w:firstLine="720"/>
+        <w:rPr>
+          <w:ins w:id="2336" w:author="Alan Hawse" w:date="2017-06-18T12:36:00Z"/>
           <w:rFonts w:ascii="Courier New" w:eastAsia="Times New Roman" w:hAnsi="Courier New" w:cs="Courier New"/>
           <w:color w:val="548DD4"/>
           <w:kern w:val="28"/>
@@ -21815,7 +21695,7 @@
           <w:szCs w:val="18"/>
         </w:rPr>
       </w:pPr>
-      <w:ins w:id="2336" w:author="Alan Hawse" w:date="2017-06-18T12:36:00Z">
+      <w:ins w:id="2337" w:author="Alan Hawse" w:date="2017-06-18T12:36:00Z">
         <w:r>
           <w:rPr>
             <w:rFonts w:ascii="Courier New" w:eastAsia="Times New Roman" w:hAnsi="Courier New" w:cs="Courier New"/>
@@ -21824,16 +21704,16 @@
             <w:sz w:val="18"/>
             <w:szCs w:val="18"/>
           </w:rPr>
-          <w:t>if (result != WICED_SUCCESS) //  Probably a timeout occurred</w:t>
+          <w:t>wiced_packet_t *myPacket;</w:t>
         </w:r>
       </w:ins>
     </w:p>
     <w:p>
       <w:pPr>
         <w:keepNext/>
-        <w:ind w:left="2340"/>
-        <w:rPr>
-          <w:ins w:id="2337" w:author="Alan Hawse" w:date="2017-06-18T12:36:00Z"/>
+        <w:ind w:left="1440"/>
+        <w:rPr>
+          <w:ins w:id="2338" w:author="Alan Hawse" w:date="2017-06-18T12:36:00Z"/>
           <w:rFonts w:ascii="Courier New" w:eastAsia="Times New Roman" w:hAnsi="Courier New" w:cs="Courier New"/>
           <w:color w:val="548DD4"/>
           <w:kern w:val="28"/>
@@ -21841,7 +21721,7 @@
           <w:szCs w:val="18"/>
         </w:rPr>
       </w:pPr>
-      <w:ins w:id="2338" w:author="Alan Hawse" w:date="2017-06-18T12:36:00Z">
+      <w:ins w:id="2339" w:author="Alan Hawse" w:date="2017-06-18T12:36:00Z">
         <w:r>
           <w:rPr>
             <w:rFonts w:ascii="Courier New" w:eastAsia="Times New Roman" w:hAnsi="Courier New" w:cs="Courier New"/>
@@ -21850,23 +21730,29 @@
             <w:sz w:val="18"/>
             <w:szCs w:val="18"/>
           </w:rPr>
-          <w:t>continue; //  Skip the rest of this iteration through the loop</w:t>
-        </w:r>
-      </w:ins>
-    </w:p>
-    <w:p>
-      <w:pPr>
-        <w:keepNext/>
-        <w:ind w:left="1440"/>
-        <w:rPr>
-          <w:ins w:id="2339" w:author="Alan Hawse" w:date="2017-06-18T12:36:00Z"/>
-          <w:rFonts w:ascii="Courier New" w:eastAsia="Times New Roman" w:hAnsi="Courier New" w:cs="Courier New"/>
-          <w:color w:val="548DD4"/>
-          <w:kern w:val="28"/>
-          <w:sz w:val="18"/>
-          <w:szCs w:val="18"/>
-        </w:rPr>
-      </w:pPr>
+          <w:t xml:space="preserve">uint8_t </w:t>
+        </w:r>
+        <w:r>
+          <w:rPr>
+            <w:rFonts w:ascii="Courier New" w:eastAsia="Times New Roman" w:hAnsi="Courier New" w:cs="Courier New"/>
+            <w:color w:val="548DD4"/>
+            <w:kern w:val="28"/>
+            <w:sz w:val="18"/>
+            <w:szCs w:val="18"/>
+          </w:rPr>
+          <w:t xml:space="preserve">       </w:t>
+        </w:r>
+        <w:r>
+          <w:rPr>
+            <w:rFonts w:ascii="Courier New" w:eastAsia="Times New Roman" w:hAnsi="Courier New" w:cs="Courier New"/>
+            <w:color w:val="548DD4"/>
+            <w:kern w:val="28"/>
+            <w:sz w:val="18"/>
+            <w:szCs w:val="18"/>
+          </w:rPr>
+          <w:t>*myData;</w:t>
+        </w:r>
+      </w:ins>
     </w:p>
     <w:p>
       <w:pPr>
@@ -21890,7 +21776,27 @@
             <w:sz w:val="18"/>
             <w:szCs w:val="18"/>
           </w:rPr>
-          <w:t>wiced_tcp_receive( &amp;socket, &amp;myPacket, WICED_WAIT_FOREVER );</w:t>
+          <w:t xml:space="preserve">uint16_t </w:t>
+        </w:r>
+        <w:r>
+          <w:rPr>
+            <w:rFonts w:ascii="Courier New" w:eastAsia="Times New Roman" w:hAnsi="Courier New" w:cs="Courier New"/>
+            <w:color w:val="548DD4"/>
+            <w:kern w:val="28"/>
+            <w:sz w:val="18"/>
+            <w:szCs w:val="18"/>
+          </w:rPr>
+          <w:t xml:space="preserve">      </w:t>
+        </w:r>
+        <w:r>
+          <w:rPr>
+            <w:rFonts w:ascii="Courier New" w:eastAsia="Times New Roman" w:hAnsi="Courier New" w:cs="Courier New"/>
+            <w:color w:val="548DD4"/>
+            <w:kern w:val="28"/>
+            <w:sz w:val="18"/>
+            <w:szCs w:val="18"/>
+          </w:rPr>
+          <w:t>frag_len,avail_len;</w:t>
         </w:r>
       </w:ins>
     </w:p>
@@ -21907,7 +21813,21 @@
           <w:szCs w:val="18"/>
         </w:rPr>
       </w:pPr>
-      <w:ins w:id="2343" w:author="Alan Hawse" w:date="2017-06-18T12:36:00Z">
+    </w:p>
+    <w:p>
+      <w:pPr>
+        <w:keepNext/>
+        <w:ind w:left="1440"/>
+        <w:rPr>
+          <w:ins w:id="2343" w:author="Alan Hawse" w:date="2017-06-18T12:36:00Z"/>
+          <w:rFonts w:ascii="Courier New" w:eastAsia="Times New Roman" w:hAnsi="Courier New" w:cs="Courier New"/>
+          <w:color w:val="548DD4"/>
+          <w:kern w:val="28"/>
+          <w:sz w:val="18"/>
+          <w:szCs w:val="18"/>
+        </w:rPr>
+      </w:pPr>
+      <w:ins w:id="2344" w:author="Alan Hawse" w:date="2017-06-18T12:36:00Z">
         <w:r>
           <w:rPr>
             <w:rFonts w:ascii="Courier New" w:eastAsia="Times New Roman" w:hAnsi="Courier New" w:cs="Courier New"/>
@@ -21916,7 +21836,27 @@
             <w:sz w:val="18"/>
             <w:szCs w:val="18"/>
           </w:rPr>
-          <w:t>wiced_packet_get_data( myPacket, 0, &amp;myData, &amp;frag_len, &amp;avail_len );</w:t>
+          <w:t xml:space="preserve">result = wiced_tcp_accept( &amp;socket ); // </w:t>
+        </w:r>
+        <w:r>
+          <w:rPr>
+            <w:rFonts w:ascii="Courier New" w:eastAsia="Times New Roman" w:hAnsi="Courier New" w:cs="Courier New"/>
+            <w:color w:val="548DD4"/>
+            <w:kern w:val="28"/>
+            <w:sz w:val="18"/>
+            <w:szCs w:val="18"/>
+          </w:rPr>
+          <w:t>Suspend</w:t>
+        </w:r>
+        <w:r>
+          <w:rPr>
+            <w:rFonts w:ascii="Courier New" w:eastAsia="Times New Roman" w:hAnsi="Courier New" w:cs="Courier New"/>
+            <w:color w:val="548DD4"/>
+            <w:kern w:val="28"/>
+            <w:sz w:val="18"/>
+            <w:szCs w:val="18"/>
+          </w:rPr>
+          <w:t xml:space="preserve"> until packet is received</w:t>
         </w:r>
       </w:ins>
     </w:p>
@@ -21925,7 +21865,7 @@
         <w:keepNext/>
         <w:ind w:left="1440"/>
         <w:rPr>
-          <w:ins w:id="2344" w:author="Alan Hawse" w:date="2017-06-18T12:36:00Z"/>
+          <w:ins w:id="2345" w:author="Alan Hawse" w:date="2017-06-18T12:36:00Z"/>
           <w:rFonts w:ascii="Courier New" w:eastAsia="Times New Roman" w:hAnsi="Courier New" w:cs="Courier New"/>
           <w:color w:val="548DD4"/>
           <w:kern w:val="28"/>
@@ -21933,18 +21873,6 @@
           <w:szCs w:val="18"/>
         </w:rPr>
       </w:pPr>
-      <w:ins w:id="2345" w:author="Alan Hawse" w:date="2017-06-18T12:36:00Z">
-        <w:r>
-          <w:rPr>
-            <w:rFonts w:ascii="Courier New" w:eastAsia="Times New Roman" w:hAnsi="Courier New" w:cs="Courier New"/>
-            <w:color w:val="548DD4"/>
-            <w:kern w:val="28"/>
-            <w:sz w:val="18"/>
-            <w:szCs w:val="18"/>
-          </w:rPr>
-          <w:t xml:space="preserve">myData[avail_len] = 0; // add null termination so we can print it </w:t>
-        </w:r>
-      </w:ins>
     </w:p>
     <w:p>
       <w:pPr>
@@ -21959,13 +21887,25 @@
           <w:szCs w:val="18"/>
         </w:rPr>
       </w:pPr>
+      <w:ins w:id="2347" w:author="Alan Hawse" w:date="2017-06-18T12:36:00Z">
+        <w:r>
+          <w:rPr>
+            <w:rFonts w:ascii="Courier New" w:eastAsia="Times New Roman" w:hAnsi="Courier New" w:cs="Courier New"/>
+            <w:color w:val="548DD4"/>
+            <w:kern w:val="28"/>
+            <w:sz w:val="18"/>
+            <w:szCs w:val="18"/>
+          </w:rPr>
+          <w:t>if (result != WICED_SUCCESS) //  Probably a timeout occurred</w:t>
+        </w:r>
+      </w:ins>
     </w:p>
     <w:p>
       <w:pPr>
         <w:keepNext/>
-        <w:ind w:left="1440"/>
-        <w:rPr>
-          <w:ins w:id="2347" w:author="Alan Hawse" w:date="2017-06-18T12:36:00Z"/>
+        <w:ind w:left="2340"/>
+        <w:rPr>
+          <w:ins w:id="2348" w:author="Alan Hawse" w:date="2017-06-18T12:36:00Z"/>
           <w:rFonts w:ascii="Courier New" w:eastAsia="Times New Roman" w:hAnsi="Courier New" w:cs="Courier New"/>
           <w:color w:val="548DD4"/>
           <w:kern w:val="28"/>
@@ -21973,7 +21913,7 @@
           <w:szCs w:val="18"/>
         </w:rPr>
       </w:pPr>
-      <w:ins w:id="2348" w:author="Alan Hawse" w:date="2017-06-18T12:36:00Z">
+      <w:ins w:id="2349" w:author="Alan Hawse" w:date="2017-06-18T12:36:00Z">
         <w:r>
           <w:rPr>
             <w:rFonts w:ascii="Courier New" w:eastAsia="Times New Roman" w:hAnsi="Courier New" w:cs="Courier New"/>
@@ -21982,23 +21922,9 @@
             <w:sz w:val="18"/>
             <w:szCs w:val="18"/>
           </w:rPr>
-          <w:t>WPRINT_APP_INFO((“Packet=%s\n”, myData));</w:t>
-        </w:r>
-      </w:ins>
-    </w:p>
-    <w:p>
-      <w:pPr>
-        <w:keepNext/>
-        <w:ind w:left="1440"/>
-        <w:rPr>
-          <w:ins w:id="2349" w:author="Alan Hawse" w:date="2017-06-18T12:36:00Z"/>
-          <w:rFonts w:ascii="Courier New" w:eastAsia="Times New Roman" w:hAnsi="Courier New" w:cs="Courier New"/>
-          <w:color w:val="548DD4"/>
-          <w:kern w:val="28"/>
-          <w:sz w:val="18"/>
-          <w:szCs w:val="18"/>
-        </w:rPr>
-      </w:pPr>
+          <w:t>continue; //  Skip the rest of this iteration through the loop</w:t>
+        </w:r>
+      </w:ins>
     </w:p>
     <w:p>
       <w:pPr>
@@ -22013,7 +21939,21 @@
           <w:szCs w:val="18"/>
         </w:rPr>
       </w:pPr>
-      <w:ins w:id="2351" w:author="Alan Hawse" w:date="2017-06-18T12:36:00Z">
+    </w:p>
+    <w:p>
+      <w:pPr>
+        <w:keepNext/>
+        <w:ind w:left="1440"/>
+        <w:rPr>
+          <w:ins w:id="2351" w:author="Alan Hawse" w:date="2017-06-18T12:36:00Z"/>
+          <w:rFonts w:ascii="Courier New" w:eastAsia="Times New Roman" w:hAnsi="Courier New" w:cs="Courier New"/>
+          <w:color w:val="548DD4"/>
+          <w:kern w:val="28"/>
+          <w:sz w:val="18"/>
+          <w:szCs w:val="18"/>
+        </w:rPr>
+      </w:pPr>
+      <w:ins w:id="2352" w:author="Alan Hawse" w:date="2017-06-18T12:36:00Z">
         <w:r>
           <w:rPr>
             <w:rFonts w:ascii="Courier New" w:eastAsia="Times New Roman" w:hAnsi="Courier New" w:cs="Courier New"/>
@@ -22022,7 +21962,7 @@
             <w:sz w:val="18"/>
             <w:szCs w:val="18"/>
           </w:rPr>
-          <w:t>wiced_packet_delete( myPacket );</w:t>
+          <w:t>wiced_tcp_receive( &amp;socket, &amp;myPacket, WICED_WAIT_FOREVER );</w:t>
         </w:r>
       </w:ins>
     </w:p>
@@ -22031,7 +21971,7 @@
         <w:keepNext/>
         <w:ind w:left="1440"/>
         <w:rPr>
-          <w:ins w:id="2352" w:author="Alan Hawse" w:date="2017-06-18T12:36:00Z"/>
+          <w:ins w:id="2353" w:author="Alan Hawse" w:date="2017-06-18T12:36:00Z"/>
           <w:rFonts w:ascii="Courier New" w:eastAsia="Times New Roman" w:hAnsi="Courier New" w:cs="Courier New"/>
           <w:color w:val="548DD4"/>
           <w:kern w:val="28"/>
@@ -22039,7 +21979,7 @@
           <w:szCs w:val="18"/>
         </w:rPr>
       </w:pPr>
-      <w:ins w:id="2353" w:author="Alan Hawse" w:date="2017-06-18T12:36:00Z">
+      <w:ins w:id="2354" w:author="Alan Hawse" w:date="2017-06-18T12:36:00Z">
         <w:r>
           <w:rPr>
             <w:rFonts w:ascii="Courier New" w:eastAsia="Times New Roman" w:hAnsi="Courier New" w:cs="Courier New"/>
@@ -22048,15 +21988,16 @@
             <w:sz w:val="18"/>
             <w:szCs w:val="18"/>
           </w:rPr>
-          <w:t>wiced_tcp_disconnect(&amp;socket);</w:t>
-        </w:r>
-      </w:ins>
-    </w:p>
-    <w:p>
-      <w:pPr>
-        <w:ind w:left="720"/>
-        <w:rPr>
-          <w:ins w:id="2354" w:author="Alan Hawse" w:date="2017-06-18T12:36:00Z"/>
+          <w:t>wiced_packet_get_data( myPacket, 0, &amp;myData, &amp;frag_len, &amp;avail_len );</w:t>
+        </w:r>
+      </w:ins>
+    </w:p>
+    <w:p>
+      <w:pPr>
+        <w:keepNext/>
+        <w:ind w:left="1440"/>
+        <w:rPr>
+          <w:ins w:id="2355" w:author="Alan Hawse" w:date="2017-06-18T12:36:00Z"/>
           <w:rFonts w:ascii="Courier New" w:eastAsia="Times New Roman" w:hAnsi="Courier New" w:cs="Courier New"/>
           <w:color w:val="548DD4"/>
           <w:kern w:val="28"/>
@@ -22064,7 +22005,7 @@
           <w:szCs w:val="18"/>
         </w:rPr>
       </w:pPr>
-      <w:ins w:id="2355" w:author="Alan Hawse" w:date="2017-06-18T12:36:00Z">
+      <w:ins w:id="2356" w:author="Alan Hawse" w:date="2017-06-18T12:36:00Z">
         <w:r>
           <w:rPr>
             <w:rFonts w:ascii="Courier New" w:eastAsia="Times New Roman" w:hAnsi="Courier New" w:cs="Courier New"/>
@@ -22073,6 +22014,137 @@
             <w:sz w:val="18"/>
             <w:szCs w:val="18"/>
           </w:rPr>
+          <w:t xml:space="preserve">myData[avail_len] = 0; // add null termination so we can print it </w:t>
+        </w:r>
+      </w:ins>
+    </w:p>
+    <w:p>
+      <w:pPr>
+        <w:keepNext/>
+        <w:ind w:left="1440"/>
+        <w:rPr>
+          <w:ins w:id="2357" w:author="Alan Hawse" w:date="2017-06-18T12:36:00Z"/>
+          <w:rFonts w:ascii="Courier New" w:eastAsia="Times New Roman" w:hAnsi="Courier New" w:cs="Courier New"/>
+          <w:color w:val="548DD4"/>
+          <w:kern w:val="28"/>
+          <w:sz w:val="18"/>
+          <w:szCs w:val="18"/>
+        </w:rPr>
+      </w:pPr>
+    </w:p>
+    <w:p>
+      <w:pPr>
+        <w:keepNext/>
+        <w:ind w:left="1440"/>
+        <w:rPr>
+          <w:ins w:id="2358" w:author="Alan Hawse" w:date="2017-06-18T12:36:00Z"/>
+          <w:rFonts w:ascii="Courier New" w:eastAsia="Times New Roman" w:hAnsi="Courier New" w:cs="Courier New"/>
+          <w:color w:val="548DD4"/>
+          <w:kern w:val="28"/>
+          <w:sz w:val="18"/>
+          <w:szCs w:val="18"/>
+        </w:rPr>
+      </w:pPr>
+      <w:ins w:id="2359" w:author="Alan Hawse" w:date="2017-06-18T12:36:00Z">
+        <w:r>
+          <w:rPr>
+            <w:rFonts w:ascii="Courier New" w:eastAsia="Times New Roman" w:hAnsi="Courier New" w:cs="Courier New"/>
+            <w:color w:val="548DD4"/>
+            <w:kern w:val="28"/>
+            <w:sz w:val="18"/>
+            <w:szCs w:val="18"/>
+          </w:rPr>
+          <w:t>WPRINT_APP_INFO((“Packet=%s\n”, myData));</w:t>
+        </w:r>
+      </w:ins>
+    </w:p>
+    <w:p>
+      <w:pPr>
+        <w:keepNext/>
+        <w:ind w:left="1440"/>
+        <w:rPr>
+          <w:ins w:id="2360" w:author="Alan Hawse" w:date="2017-06-18T12:36:00Z"/>
+          <w:rFonts w:ascii="Courier New" w:eastAsia="Times New Roman" w:hAnsi="Courier New" w:cs="Courier New"/>
+          <w:color w:val="548DD4"/>
+          <w:kern w:val="28"/>
+          <w:sz w:val="18"/>
+          <w:szCs w:val="18"/>
+        </w:rPr>
+      </w:pPr>
+    </w:p>
+    <w:p>
+      <w:pPr>
+        <w:keepNext/>
+        <w:ind w:left="1440"/>
+        <w:rPr>
+          <w:ins w:id="2361" w:author="Alan Hawse" w:date="2017-06-18T12:36:00Z"/>
+          <w:rFonts w:ascii="Courier New" w:eastAsia="Times New Roman" w:hAnsi="Courier New" w:cs="Courier New"/>
+          <w:color w:val="548DD4"/>
+          <w:kern w:val="28"/>
+          <w:sz w:val="18"/>
+          <w:szCs w:val="18"/>
+        </w:rPr>
+      </w:pPr>
+      <w:ins w:id="2362" w:author="Alan Hawse" w:date="2017-06-18T12:36:00Z">
+        <w:r>
+          <w:rPr>
+            <w:rFonts w:ascii="Courier New" w:eastAsia="Times New Roman" w:hAnsi="Courier New" w:cs="Courier New"/>
+            <w:color w:val="548DD4"/>
+            <w:kern w:val="28"/>
+            <w:sz w:val="18"/>
+            <w:szCs w:val="18"/>
+          </w:rPr>
+          <w:t>wiced_packet_delete( myPacket );</w:t>
+        </w:r>
+      </w:ins>
+    </w:p>
+    <w:p>
+      <w:pPr>
+        <w:keepNext/>
+        <w:ind w:left="1440"/>
+        <w:rPr>
+          <w:ins w:id="2363" w:author="Alan Hawse" w:date="2017-06-18T12:36:00Z"/>
+          <w:rFonts w:ascii="Courier New" w:eastAsia="Times New Roman" w:hAnsi="Courier New" w:cs="Courier New"/>
+          <w:color w:val="548DD4"/>
+          <w:kern w:val="28"/>
+          <w:sz w:val="18"/>
+          <w:szCs w:val="18"/>
+        </w:rPr>
+      </w:pPr>
+      <w:ins w:id="2364" w:author="Alan Hawse" w:date="2017-06-18T12:36:00Z">
+        <w:r>
+          <w:rPr>
+            <w:rFonts w:ascii="Courier New" w:eastAsia="Times New Roman" w:hAnsi="Courier New" w:cs="Courier New"/>
+            <w:color w:val="548DD4"/>
+            <w:kern w:val="28"/>
+            <w:sz w:val="18"/>
+            <w:szCs w:val="18"/>
+          </w:rPr>
+          <w:t>wiced_tcp_disconnect(&amp;socket);</w:t>
+        </w:r>
+      </w:ins>
+    </w:p>
+    <w:p>
+      <w:pPr>
+        <w:ind w:left="720"/>
+        <w:rPr>
+          <w:ins w:id="2365" w:author="Alan Hawse" w:date="2017-06-18T12:36:00Z"/>
+          <w:rFonts w:ascii="Courier New" w:eastAsia="Times New Roman" w:hAnsi="Courier New" w:cs="Courier New"/>
+          <w:color w:val="548DD4"/>
+          <w:kern w:val="28"/>
+          <w:sz w:val="18"/>
+          <w:szCs w:val="18"/>
+        </w:rPr>
+      </w:pPr>
+      <w:ins w:id="2366" w:author="Alan Hawse" w:date="2017-06-18T12:36:00Z">
+        <w:r>
+          <w:rPr>
+            <w:rFonts w:ascii="Courier New" w:eastAsia="Times New Roman" w:hAnsi="Courier New" w:cs="Courier New"/>
+            <w:color w:val="548DD4"/>
+            <w:kern w:val="28"/>
+            <w:sz w:val="18"/>
+            <w:szCs w:val="18"/>
+          </w:rPr>
           <w:t>}</w:t>
         </w:r>
       </w:ins>
@@ -22080,10 +22152,10 @@
     <w:p>
       <w:pPr>
         <w:rPr>
-          <w:ins w:id="2356" w:author="Alan Hawse" w:date="2017-06-18T12:36:00Z"/>
-        </w:rPr>
-      </w:pPr>
-      <w:ins w:id="2357" w:author="Alan Hawse" w:date="2017-06-18T12:36:00Z">
+          <w:ins w:id="2367" w:author="Alan Hawse" w:date="2017-06-18T12:36:00Z"/>
+        </w:rPr>
+      </w:pPr>
+      <w:ins w:id="2368" w:author="Alan Hawse" w:date="2017-06-18T12:36:00Z">
         <w:r>
           <w:t>The code fragment assumes that it is a short string that you are receiving and it fits in one packet.  And obviously, there is no error checking.</w:t>
         </w:r>
@@ -22092,10 +22164,10 @@
     <w:p>
       <w:pPr>
         <w:rPr>
-          <w:ins w:id="2358" w:author="Alan Hawse" w:date="2017-06-18T12:36:00Z"/>
-        </w:rPr>
-      </w:pPr>
-      <w:ins w:id="2359" w:author="Alan Hawse" w:date="2017-06-18T12:36:00Z">
+          <w:ins w:id="2369" w:author="Alan Hawse" w:date="2017-06-18T12:36:00Z"/>
+        </w:rPr>
+      </w:pPr>
+      <w:ins w:id="2370" w:author="Alan Hawse" w:date="2017-06-18T12:36:00Z">
         <w:r>
           <w:lastRenderedPageBreak/>
           <w:t xml:space="preserve">Note that the server disconnects the socket once it has received a packet (it does not DELETE the socket, it just disconnects from it). This is commonly done in TCP servers so that socket connections are not maintained when not necessary. Once the client opens another connection, the </w:t>
@@ -22114,16 +22186,16 @@
     <w:p>
       <w:pPr>
         <w:rPr>
-          <w:ins w:id="2360" w:author="Alan Hawse" w:date="2017-06-18T12:36:00Z"/>
-          <w:del w:id="2361" w:author="Greg Landry [2]" w:date="2017-07-13T17:15:00Z"/>
+          <w:ins w:id="2371" w:author="Alan Hawse" w:date="2017-06-18T12:36:00Z"/>
+          <w:del w:id="2372" w:author="Greg Landry [2]" w:date="2017-07-13T17:15:00Z"/>
           <w:rFonts w:ascii="Cambria" w:eastAsia="Times New Roman" w:hAnsi="Cambria"/>
           <w:b/>
           <w:bCs/>
           <w:color w:val="4F81BD"/>
         </w:rPr>
       </w:pPr>
-      <w:ins w:id="2362" w:author="Alan Hawse" w:date="2017-06-18T12:36:00Z">
-        <w:del w:id="2363" w:author="Greg Landry [2]" w:date="2017-07-13T17:15:00Z">
+      <w:ins w:id="2373" w:author="Alan Hawse" w:date="2017-06-18T12:36:00Z">
+        <w:del w:id="2374" w:author="Greg Landry [2]" w:date="2017-07-13T17:15:00Z">
           <w:r>
             <w:br w:type="page"/>
           </w:r>
@@ -22271,7 +22343,7 @@
                 <w:bCs/>
                 <w:noProof/>
               </w:rPr>
-              <w:t>22</w:t>
+              <w:t>23</w:t>
             </w:r>
             <w:r>
               <w:rPr>
@@ -27265,7 +27337,7 @@
   <w:style w:type="paragraph" w:default="1" w:styleId="Normal">
     <w:name w:val="Normal"/>
     <w:qFormat/>
-    <w:rsid w:val="00502E8B"/>
+    <w:rsid w:val="00321B8A"/>
   </w:style>
   <w:style w:type="paragraph" w:styleId="Heading1">
     <w:name w:val="heading 1"/>
@@ -27405,7 +27477,7 @@
     <w:uiPriority w:val="1"/>
     <w:semiHidden/>
     <w:unhideWhenUsed/>
-    <w:rsid w:val="00502E8B"/>
+    <w:rsid w:val="00321B8A"/>
   </w:style>
   <w:style w:type="table" w:default="1" w:styleId="TableNormal">
     <w:name w:val="Normal Table"/>
@@ -27427,7 +27499,7 @@
     <w:uiPriority w:val="99"/>
     <w:semiHidden/>
     <w:unhideWhenUsed/>
-    <w:rsid w:val="00502E8B"/>
+    <w:rsid w:val="00321B8A"/>
   </w:style>
   <w:style w:type="paragraph" w:styleId="ListParagraph">
     <w:name w:val="List Paragraph"/>
@@ -28363,7 +28435,7 @@
 </file>
 
 <file path=customXml/itemProps1.xml><?xml version="1.0" encoding="utf-8"?>
-<ds:datastoreItem xmlns:ds="http://schemas.openxmlformats.org/officeDocument/2006/customXml" ds:itemID="{FDB6FEE3-2358-4AAF-82D5-FC8BF9E495FE}">
+<ds:datastoreItem xmlns:ds="http://schemas.openxmlformats.org/officeDocument/2006/customXml" ds:itemID="{D36467C2-FC25-44D5-A3E0-B1A388030614}">
   <ds:schemaRefs>
     <ds:schemaRef ds:uri="http://schemas.openxmlformats.org/officeDocument/2006/bibliography"/>
   </ds:schemaRefs>

</xml_diff>